<commit_message>
updated documentation added println
</commit_message>
<xml_diff>
--- a/assignment2/README.docx
+++ b/assignment2/README.docx
@@ -6,73 +6,59 @@
       <w:pPr>
         <w:pStyle w:val="Title"/>
         <w:rPr>
-          <w:lang w:val="en-US"/>
-        </w:rPr>
-      </w:pPr>
-      <w:r>
-        <w:rPr>
-          <w:lang w:val="en-US"/>
-        </w:rPr>
-        <w:t xml:space="preserve">Information Retrieval </w:t>
-      </w:r>
-      <w:r>
-        <w:rPr>
-          <w:lang w:val="en-US"/>
-        </w:rPr>
-        <w:t xml:space="preserve">- </w:t>
-      </w:r>
-      <w:r>
-        <w:rPr>
-          <w:lang w:val="en-US"/>
-        </w:rPr>
-        <w:t>Assignment 2</w:t>
+          <w:lang w:val="fr-CH"/>
+        </w:rPr>
+      </w:pPr>
+      <w:r>
+        <w:rPr>
+          <w:lang w:val="fr-CH"/>
+        </w:rPr>
+        <w:t xml:space="preserve">IR – </w:t>
+      </w:r>
+      <w:r>
+        <w:rPr>
+          <w:lang w:val="fr-CH"/>
+        </w:rPr>
+        <w:t>Document</w:t>
+      </w:r>
+      <w:r>
+        <w:rPr>
+          <w:lang w:val="fr-CH"/>
+        </w:rPr>
+        <w:t xml:space="preserve"> Classification</w:t>
       </w:r>
     </w:p>
     <w:p>
       <w:pPr>
         <w:pStyle w:val="Heading1"/>
         <w:rPr>
-          <w:lang w:val="en-US"/>
-        </w:rPr>
-      </w:pPr>
-      <w:r>
-        <w:rPr>
-          <w:lang w:val="en-US"/>
+          <w:lang w:val="fr-CH"/>
+        </w:rPr>
+      </w:pPr>
+      <w:r>
+        <w:rPr>
+          <w:lang w:val="fr-CH"/>
         </w:rPr>
         <w:t xml:space="preserve">Main </w:t>
       </w:r>
       <w:r>
         <w:rPr>
-          <w:lang w:val="en-US"/>
-        </w:rPr>
-        <w:t>progra</w:t>
-      </w:r>
-      <w:r>
-        <w:rPr>
-          <w:lang w:val="en-US"/>
-        </w:rPr>
-        <w:t>m</w:t>
-      </w:r>
-    </w:p>
-    <w:p>
-      <w:pPr>
-        <w:rPr>
-          <w:lang w:val="en-US"/>
-        </w:rPr>
-      </w:pPr>
-      <w:proofErr w:type="gramStart"/>
-      <w:r>
-        <w:rPr>
-          <w:lang w:val="en-US"/>
-        </w:rPr>
-        <w:t>assignment2.Main</w:t>
-      </w:r>
-      <w:proofErr w:type="gramEnd"/>
-      <w:r>
-        <w:rPr>
-          <w:lang w:val="en-US"/>
-        </w:rPr>
-        <w:t xml:space="preserve"> requires following arguments:</w:t>
+          <w:lang w:val="fr-CH"/>
+        </w:rPr>
+        <w:t>program</w:t>
+      </w:r>
+    </w:p>
+    <w:p>
+      <w:pPr>
+        <w:rPr>
+          <w:lang w:val="en-US"/>
+        </w:rPr>
+      </w:pPr>
+      <w:r>
+        <w:rPr>
+          <w:lang w:val="en-US"/>
+        </w:rPr>
+        <w:t>assignment2.Main requires following arguments:</w:t>
       </w:r>
     </w:p>
     <w:tbl>
@@ -82,71 +68,51 @@
         <w:tblLook w:val="04A0" w:firstRow="1" w:lastRow="0" w:firstColumn="1" w:lastColumn="0" w:noHBand="0" w:noVBand="1"/>
       </w:tblPr>
       <w:tblGrid>
-        <w:gridCol w:w="4606"/>
-        <w:gridCol w:w="4606"/>
+        <w:gridCol w:w="3369"/>
+        <w:gridCol w:w="5843"/>
       </w:tblGrid>
       <w:tr>
         <w:tc>
           <w:tcPr>
-            <w:tcW w:w="4606" w:type="dxa"/>
+            <w:tcW w:w="3369" w:type="dxa"/>
           </w:tcPr>
           <w:p>
             <w:pPr>
               <w:rPr>
+                <w:sz w:val="16"/>
+                <w:szCs w:val="16"/>
                 <w:lang w:val="en-US"/>
               </w:rPr>
             </w:pPr>
             <w:r>
               <w:rPr>
+                <w:sz w:val="16"/>
+                <w:szCs w:val="16"/>
                 <w:lang w:val="en-US"/>
               </w:rPr>
-              <w:t>-</w:t>
-            </w:r>
-            <w:proofErr w:type="spellStart"/>
-            <w:r>
-              <w:rPr>
-                <w:lang w:val="en-US"/>
-              </w:rPr>
-              <w:t>trainData</w:t>
-            </w:r>
-            <w:proofErr w:type="spellEnd"/>
-            <w:r>
-              <w:rPr>
-                <w:lang w:val="en-US"/>
-              </w:rPr>
-              <w:t xml:space="preserve"> [directory]  </w:t>
+              <w:t xml:space="preserve">-trainData [directory]  </w:t>
             </w:r>
           </w:p>
         </w:tc>
         <w:tc>
           <w:tcPr>
-            <w:tcW w:w="4606" w:type="dxa"/>
+            <w:tcW w:w="5843" w:type="dxa"/>
           </w:tcPr>
           <w:p>
             <w:pPr>
               <w:rPr>
+                <w:sz w:val="16"/>
+                <w:szCs w:val="16"/>
                 <w:lang w:val="en-US"/>
               </w:rPr>
             </w:pPr>
             <w:r>
               <w:rPr>
+                <w:sz w:val="16"/>
+                <w:szCs w:val="16"/>
                 <w:lang w:val="en-US"/>
               </w:rPr>
-              <w:t xml:space="preserve">(directory for </w:t>
-            </w:r>
-            <w:proofErr w:type="spellStart"/>
-            <w:r>
-              <w:rPr>
-                <w:lang w:val="en-US"/>
-              </w:rPr>
-              <w:t>trainData</w:t>
-            </w:r>
-            <w:proofErr w:type="spellEnd"/>
-            <w:r>
-              <w:rPr>
-                <w:lang w:val="en-US"/>
-              </w:rPr>
-              <w:t>)</w:t>
+              <w:t>(directory for trainData)</w:t>
             </w:r>
           </w:p>
         </w:tc>
@@ -154,42 +120,36 @@
       <w:tr>
         <w:tc>
           <w:tcPr>
-            <w:tcW w:w="4606" w:type="dxa"/>
+            <w:tcW w:w="3369" w:type="dxa"/>
           </w:tcPr>
           <w:p>
             <w:pPr>
               <w:rPr>
+                <w:sz w:val="16"/>
+                <w:szCs w:val="16"/>
                 <w:lang w:val="en-US"/>
               </w:rPr>
             </w:pPr>
             <w:r>
               <w:rPr>
+                <w:sz w:val="16"/>
+                <w:szCs w:val="16"/>
                 <w:lang w:val="en-US"/>
               </w:rPr>
-              <w:t>-</w:t>
-            </w:r>
-            <w:proofErr w:type="spellStart"/>
-            <w:r>
-              <w:rPr>
-                <w:lang w:val="en-US"/>
-              </w:rPr>
-              <w:t>testData</w:t>
-            </w:r>
-            <w:proofErr w:type="spellEnd"/>
-            <w:r>
-              <w:rPr>
-                <w:lang w:val="en-US"/>
-              </w:rPr>
-              <w:t xml:space="preserve">  </w:t>
+              <w:t xml:space="preserve">-testData  </w:t>
             </w:r>
             <w:r>
               <w:rPr>
+                <w:sz w:val="16"/>
+                <w:szCs w:val="16"/>
                 <w:lang w:val="en-US"/>
               </w:rPr>
               <w:t xml:space="preserve"> </w:t>
             </w:r>
             <w:r>
               <w:rPr>
+                <w:sz w:val="16"/>
+                <w:szCs w:val="16"/>
                 <w:lang w:val="en-US"/>
               </w:rPr>
               <w:t xml:space="preserve">[directory]  </w:t>
@@ -198,33 +158,23 @@
         </w:tc>
         <w:tc>
           <w:tcPr>
-            <w:tcW w:w="4606" w:type="dxa"/>
+            <w:tcW w:w="5843" w:type="dxa"/>
           </w:tcPr>
           <w:p>
             <w:pPr>
               <w:rPr>
+                <w:sz w:val="16"/>
+                <w:szCs w:val="16"/>
                 <w:lang w:val="en-US"/>
               </w:rPr>
             </w:pPr>
             <w:r>
               <w:rPr>
+                <w:sz w:val="16"/>
+                <w:szCs w:val="16"/>
                 <w:lang w:val="en-US"/>
               </w:rPr>
-              <w:t xml:space="preserve">(directory for </w:t>
-            </w:r>
-            <w:proofErr w:type="spellStart"/>
-            <w:r>
-              <w:rPr>
-                <w:lang w:val="en-US"/>
-              </w:rPr>
-              <w:t>testData</w:t>
-            </w:r>
-            <w:proofErr w:type="spellEnd"/>
-            <w:r>
-              <w:rPr>
-                <w:lang w:val="en-US"/>
-              </w:rPr>
-              <w:t>)</w:t>
+              <w:t>(directory for testData)</w:t>
             </w:r>
           </w:p>
         </w:tc>
@@ -232,71 +182,45 @@
       <w:tr>
         <w:tc>
           <w:tcPr>
-            <w:tcW w:w="4606" w:type="dxa"/>
+            <w:tcW w:w="3369" w:type="dxa"/>
           </w:tcPr>
           <w:p>
             <w:pPr>
               <w:rPr>
+                <w:sz w:val="16"/>
+                <w:szCs w:val="16"/>
                 <w:lang w:val="en-US"/>
               </w:rPr>
             </w:pPr>
             <w:r>
               <w:rPr>
+                <w:sz w:val="16"/>
+                <w:szCs w:val="16"/>
                 <w:lang w:val="en-US"/>
               </w:rPr>
-              <w:t>-labeled [</w:t>
-            </w:r>
-            <w:proofErr w:type="spellStart"/>
-            <w:r>
-              <w:rPr>
-                <w:lang w:val="en-US"/>
-              </w:rPr>
-              <w:t>true|false</w:t>
-            </w:r>
-            <w:proofErr w:type="spellEnd"/>
-            <w:r>
-              <w:rPr>
-                <w:lang w:val="en-US"/>
-              </w:rPr>
-              <w:t>]</w:t>
+              <w:t>-labeled [true|false]</w:t>
             </w:r>
           </w:p>
         </w:tc>
         <w:tc>
           <w:tcPr>
-            <w:tcW w:w="4606" w:type="dxa"/>
+            <w:tcW w:w="5843" w:type="dxa"/>
           </w:tcPr>
           <w:p>
             <w:pPr>
               <w:rPr>
+                <w:sz w:val="16"/>
+                <w:szCs w:val="16"/>
                 <w:lang w:val="en-US"/>
               </w:rPr>
             </w:pPr>
             <w:r>
               <w:rPr>
+                <w:sz w:val="16"/>
+                <w:szCs w:val="16"/>
                 <w:lang w:val="en-US"/>
               </w:rPr>
-              <w:t xml:space="preserve">(does </w:t>
-            </w:r>
-            <w:proofErr w:type="spellStart"/>
-            <w:r>
-              <w:rPr>
-                <w:lang w:val="en-US"/>
-              </w:rPr>
-              <w:t>testData</w:t>
-            </w:r>
-            <w:proofErr w:type="spellEnd"/>
-            <w:r>
-              <w:rPr>
-                <w:lang w:val="en-US"/>
-              </w:rPr>
-              <w:t xml:space="preserve"> contains labels/topics, if</w:t>
-            </w:r>
-            <w:r>
-              <w:rPr>
-                <w:lang w:val="en-US"/>
-              </w:rPr>
-              <w:t xml:space="preserve"> yes then true otherwise false)</w:t>
+              <w:t>(does testData contains labels/topics, if yes then true otherwise false)</w:t>
             </w:r>
           </w:p>
         </w:tc>
@@ -304,16 +228,20 @@
       <w:tr>
         <w:tc>
           <w:tcPr>
-            <w:tcW w:w="4606" w:type="dxa"/>
+            <w:tcW w:w="3369" w:type="dxa"/>
           </w:tcPr>
           <w:p>
             <w:pPr>
               <w:rPr>
+                <w:sz w:val="16"/>
+                <w:szCs w:val="16"/>
                 <w:lang w:val="en-US"/>
               </w:rPr>
             </w:pPr>
             <w:r>
               <w:rPr>
+                <w:sz w:val="16"/>
+                <w:szCs w:val="16"/>
                 <w:lang w:val="en-US"/>
               </w:rPr>
               <w:t>-type [NB|LR|SVM]</w:t>
@@ -322,39 +250,23 @@
         </w:tc>
         <w:tc>
           <w:tcPr>
-            <w:tcW w:w="4606" w:type="dxa"/>
+            <w:tcW w:w="5843" w:type="dxa"/>
           </w:tcPr>
           <w:p>
             <w:pPr>
               <w:rPr>
+                <w:sz w:val="16"/>
+                <w:szCs w:val="16"/>
                 <w:lang w:val="en-US"/>
               </w:rPr>
             </w:pPr>
             <w:r>
               <w:rPr>
+                <w:sz w:val="16"/>
+                <w:szCs w:val="16"/>
                 <w:lang w:val="en-US"/>
               </w:rPr>
-              <w:t xml:space="preserve">(NB for </w:t>
-            </w:r>
-            <w:proofErr w:type="spellStart"/>
-            <w:r>
-              <w:rPr>
-                <w:lang w:val="en-US"/>
-              </w:rPr>
-              <w:t>NaiveBayse</w:t>
-            </w:r>
-            <w:proofErr w:type="spellEnd"/>
-            <w:r>
-              <w:rPr>
-                <w:lang w:val="en-US"/>
-              </w:rPr>
-              <w:t>, LR for Logistic Regression, S</w:t>
-            </w:r>
-            <w:r>
-              <w:rPr>
-                <w:lang w:val="en-US"/>
-              </w:rPr>
-              <w:t>VM for Support Vector Machines)</w:t>
+              <w:t>(NB for NaiveBayse, LR for Logistic Regression, SVM for Support Vector Machines)</w:t>
             </w:r>
           </w:p>
         </w:tc>
@@ -383,49 +295,19 @@
         <w:rPr>
           <w:lang w:val="en-US"/>
         </w:rPr>
-        <w:t>-</w:t>
-      </w:r>
-      <w:proofErr w:type="spellStart"/>
-      <w:r>
-        <w:rPr>
-          <w:lang w:val="en-US"/>
-        </w:rPr>
-        <w:t>trainData</w:t>
-      </w:r>
-      <w:proofErr w:type="spellEnd"/>
-      <w:r>
-        <w:rPr>
-          <w:lang w:val="en-US"/>
-        </w:rPr>
-        <w:t xml:space="preserve"> C</w:t>
-      </w:r>
-      <w:proofErr w:type="gramStart"/>
-      <w:r>
-        <w:rPr>
-          <w:lang w:val="en-US"/>
-        </w:rPr>
-        <w:t>:/</w:t>
-      </w:r>
-      <w:proofErr w:type="gramEnd"/>
-      <w:r>
-        <w:rPr>
-          <w:lang w:val="en-US"/>
-        </w:rPr>
-        <w:t>IR/trainData/ -</w:t>
-      </w:r>
-      <w:proofErr w:type="spellStart"/>
-      <w:r>
-        <w:rPr>
-          <w:lang w:val="en-US"/>
-        </w:rPr>
-        <w:t>testData</w:t>
-      </w:r>
-      <w:proofErr w:type="spellEnd"/>
-      <w:r>
-        <w:rPr>
-          <w:lang w:val="en-US"/>
-        </w:rPr>
-        <w:t xml:space="preserve"> C:/IR/test-with-labels/ -labeled true -type SVM</w:t>
+        <w:t>-trainData C:/IR/trainData/ -testData C</w:t>
+      </w:r>
+      <w:r>
+        <w:rPr>
+          <w:lang w:val="en-US"/>
+        </w:rPr>
+        <w:t xml:space="preserve">:/IR/test-with-labels/ -labeled </w:t>
+      </w:r>
+      <w:r>
+        <w:rPr>
+          <w:lang w:val="en-US"/>
+        </w:rPr>
+        <w:t>true -type SVM</w:t>
       </w:r>
     </w:p>
     <w:p>
@@ -440,27 +322,18 @@
         </w:rPr>
         <w:t>It's important to set following VM Arguments:</w:t>
       </w:r>
-    </w:p>
-    <w:p>
-      <w:pPr>
-        <w:rPr>
-          <w:lang w:val="en-US"/>
-        </w:rPr>
-      </w:pPr>
-      <w:r>
-        <w:rPr>
-          <w:lang w:val="en-US"/>
-        </w:rPr>
-        <w:t>-Xss400m -Xms2g -Xmx4g -XX:-</w:t>
-      </w:r>
-      <w:proofErr w:type="spellStart"/>
-      <w:r>
-        <w:rPr>
-          <w:lang w:val="en-US"/>
-        </w:rPr>
-        <w:t>UseGCOverheadLimit</w:t>
-      </w:r>
-      <w:proofErr w:type="spellEnd"/>
+      <w:r>
+        <w:rPr>
+          <w:lang w:val="en-US"/>
+        </w:rPr>
+        <w:t xml:space="preserve">  </w:t>
+      </w:r>
+      <w:r>
+        <w:rPr>
+          <w:lang w:val="en-US"/>
+        </w:rPr>
+        <w:t>-Xss400m -Xms2g -Xmx4g -XX:-UseGCOverheadLimit</w:t>
+      </w:r>
     </w:p>
     <w:p>
       <w:pPr>
@@ -486,221 +359,110 @@
         <w:rPr>
           <w:lang w:val="en-US"/>
         </w:rPr>
-        <w:t xml:space="preserve">All 3 </w:t>
-      </w:r>
-      <w:proofErr w:type="gramStart"/>
+        <w:t xml:space="preserve">All 3 classification </w:t>
+      </w:r>
+      <w:r>
+        <w:rPr>
+          <w:lang w:val="en-US"/>
+        </w:rPr>
+        <w:t>are using</w:t>
+      </w:r>
+      <w:r>
+        <w:rPr>
+          <w:lang w:val="en-US"/>
+        </w:rPr>
+        <w:t xml:space="preserve"> one-vs-all approach.</w:t>
+      </w:r>
+    </w:p>
+    <w:p>
+      <w:pPr>
+        <w:rPr>
+          <w:lang w:val="en-US"/>
+        </w:rPr>
+      </w:pPr>
+      <w:r>
+        <w:rPr>
+          <w:lang w:val="en-US"/>
+        </w:rPr>
+        <w:t>All 3 classification are using StopWords (assignment2.StopWords.scala) and Stemming (com.github.aztek.porterstemmer.PortStemmer.scala)</w:t>
+      </w:r>
+    </w:p>
+    <w:p>
+      <w:pPr>
+        <w:pStyle w:val="Heading1"/>
+        <w:rPr>
+          <w:lang w:val="en-US"/>
+        </w:rPr>
+      </w:pPr>
+      <w:r>
+        <w:rPr>
+          <w:lang w:val="en-US"/>
+        </w:rPr>
+        <w:t>Naive Bayse</w:t>
+      </w:r>
+    </w:p>
+    <w:p>
+      <w:pPr>
+        <w:rPr>
+          <w:lang w:val="en-US"/>
+        </w:rPr>
+      </w:pPr>
+      <w:r>
+        <w:rPr>
+          <w:lang w:val="en-US"/>
+        </w:rPr>
+        <w:t>Class</w:t>
+      </w:r>
+      <w:r>
+        <w:rPr>
+          <w:lang w:val="en-US"/>
+        </w:rPr>
+        <w:t>:</w:t>
+      </w:r>
+      <w:r>
+        <w:rPr>
+          <w:lang w:val="en-US"/>
+        </w:rPr>
+        <w:t xml:space="preserve"> assignment2.naivebayse.NaiveBayseClassification</w:t>
+      </w:r>
+      <w:r>
+        <w:rPr>
+          <w:lang w:val="en-US"/>
+        </w:rPr>
+        <w:t>.scala</w:t>
+      </w:r>
+    </w:p>
+    <w:p>
+      <w:pPr>
+        <w:rPr>
+          <w:lang w:val="en-US"/>
+        </w:rPr>
+      </w:pPr>
+      <w:r>
+        <w:rPr>
+          <w:lang w:val="en-US"/>
+        </w:rPr>
+        <w:t>In a first pass a assignment2.index.IndexBuilder collects all relevant information from train data, such as nr of documents, topic counts, topic length (total number of tokens for each topic) and topicTfIndex ( collection frequency for each topic ), and puts it in Memory.</w:t>
+      </w:r>
+    </w:p>
+    <w:p>
+      <w:pPr>
+        <w:rPr>
+          <w:lang w:val="en-US"/>
+        </w:rPr>
+      </w:pPr>
+      <w:r>
+        <w:rPr>
+          <w:lang w:val="en-US"/>
+        </w:rPr>
+        <w:t xml:space="preserve">In </w:t>
+      </w:r>
       <w:r>
         <w:rPr>
           <w:lang w:val="en-US"/>
         </w:rPr>
         <w:t>classification</w:t>
       </w:r>
-      <w:proofErr w:type="gramEnd"/>
-      <w:r>
-        <w:rPr>
-          <w:lang w:val="en-US"/>
-        </w:rPr>
-        <w:t xml:space="preserve"> </w:t>
-      </w:r>
-      <w:r>
-        <w:rPr>
-          <w:lang w:val="en-US"/>
-        </w:rPr>
-        <w:t>are using</w:t>
-      </w:r>
-      <w:r>
-        <w:rPr>
-          <w:lang w:val="en-US"/>
-        </w:rPr>
-        <w:t xml:space="preserve"> one-vs-all approach.</w:t>
-      </w:r>
-    </w:p>
-    <w:p>
-      <w:pPr>
-        <w:rPr>
-          <w:lang w:val="en-US"/>
-        </w:rPr>
-      </w:pPr>
-      <w:r>
-        <w:rPr>
-          <w:lang w:val="en-US"/>
-        </w:rPr>
-        <w:t xml:space="preserve">All 3 classification are using </w:t>
-      </w:r>
-      <w:proofErr w:type="spellStart"/>
-      <w:r>
-        <w:rPr>
-          <w:lang w:val="en-US"/>
-        </w:rPr>
-        <w:t>StopWords</w:t>
-      </w:r>
-      <w:proofErr w:type="spellEnd"/>
-      <w:r>
-        <w:rPr>
-          <w:lang w:val="en-US"/>
-        </w:rPr>
-        <w:t xml:space="preserve"> (assignment2.StopWords.scala) and Stemming (</w:t>
-      </w:r>
-      <w:proofErr w:type="spellStart"/>
-      <w:r>
-        <w:rPr>
-          <w:lang w:val="en-US"/>
-        </w:rPr>
-        <w:t>com.github.aztek.porterstemmer.PortStemmer.scala</w:t>
-      </w:r>
-      <w:proofErr w:type="spellEnd"/>
-      <w:r>
-        <w:rPr>
-          <w:lang w:val="en-US"/>
-        </w:rPr>
-        <w:t>)</w:t>
-      </w:r>
-    </w:p>
-    <w:p>
-      <w:pPr>
-        <w:rPr>
-          <w:lang w:val="en-US"/>
-        </w:rPr>
-      </w:pPr>
-      <w:r>
-        <w:rPr>
-          <w:lang w:val="en-US"/>
-        </w:rPr>
-        <w:t xml:space="preserve">For all 3 </w:t>
-      </w:r>
-      <w:proofErr w:type="gramStart"/>
-      <w:r>
-        <w:rPr>
-          <w:lang w:val="en-US"/>
-        </w:rPr>
-        <w:t>classification</w:t>
-      </w:r>
-      <w:proofErr w:type="gramEnd"/>
-      <w:r>
-        <w:rPr>
-          <w:lang w:val="en-US"/>
-        </w:rPr>
-        <w:t xml:space="preserve"> top 3 topics are returned. </w:t>
-      </w:r>
-      <w:r>
-        <w:rPr>
-          <w:lang w:val="en-US"/>
-        </w:rPr>
-        <w:t xml:space="preserve">Why 3. </w:t>
-      </w:r>
-      <w:proofErr w:type="gramStart"/>
-      <w:r>
-        <w:rPr>
-          <w:lang w:val="en-US"/>
-        </w:rPr>
-        <w:t xml:space="preserve">After an evaluation over </w:t>
-      </w:r>
-      <w:r>
-        <w:rPr>
-          <w:lang w:val="en-US"/>
-        </w:rPr>
-        <w:t>….</w:t>
-      </w:r>
-      <w:proofErr w:type="gramEnd"/>
-    </w:p>
-    <w:p>
-      <w:pPr>
-        <w:pStyle w:val="Heading1"/>
-        <w:rPr>
-          <w:lang w:val="en-US"/>
-        </w:rPr>
-      </w:pPr>
-      <w:r>
-        <w:rPr>
-          <w:lang w:val="en-US"/>
-        </w:rPr>
-        <w:t xml:space="preserve">Naive </w:t>
-      </w:r>
-      <w:proofErr w:type="spellStart"/>
-      <w:r>
-        <w:rPr>
-          <w:lang w:val="en-US"/>
-        </w:rPr>
-        <w:t>Bayse</w:t>
-      </w:r>
-      <w:proofErr w:type="spellEnd"/>
-    </w:p>
-    <w:p>
-      <w:pPr>
-        <w:rPr>
-          <w:lang w:val="en-US"/>
-        </w:rPr>
-      </w:pPr>
-      <w:r>
-        <w:rPr>
-          <w:lang w:val="en-US"/>
-        </w:rPr>
-        <w:t>Class</w:t>
-      </w:r>
-      <w:r>
-        <w:rPr>
-          <w:lang w:val="en-US"/>
-        </w:rPr>
-        <w:t>:</w:t>
-      </w:r>
-      <w:r>
-        <w:rPr>
-          <w:lang w:val="en-US"/>
-        </w:rPr>
-        <w:t xml:space="preserve"> assignment2.naivebayse.NaiveBayseClassification</w:t>
-      </w:r>
-      <w:r>
-        <w:rPr>
-          <w:lang w:val="en-US"/>
-        </w:rPr>
-        <w:t>.scala</w:t>
-      </w:r>
-    </w:p>
-    <w:p>
-      <w:pPr>
-        <w:rPr>
-          <w:lang w:val="en-US"/>
-        </w:rPr>
-      </w:pPr>
-      <w:r>
-        <w:rPr>
-          <w:lang w:val="en-US"/>
-        </w:rPr>
-        <w:t xml:space="preserve">In a first pass a assignment2.index.IndexBuilder collects all relevant information from train data, such as nr of documents, topic counts, topic length (total number of tokens for each topic) and </w:t>
-      </w:r>
-      <w:proofErr w:type="spellStart"/>
-      <w:r>
-        <w:rPr>
-          <w:lang w:val="en-US"/>
-        </w:rPr>
-        <w:t>topicTfIndex</w:t>
-      </w:r>
-      <w:proofErr w:type="spellEnd"/>
-      <w:r>
-        <w:rPr>
-          <w:lang w:val="en-US"/>
-        </w:rPr>
-        <w:t xml:space="preserve"> ( collection frequency for each topic ), and puts it in Memory.</w:t>
-      </w:r>
-    </w:p>
-    <w:p>
-      <w:pPr>
-        <w:rPr>
-          <w:lang w:val="en-US"/>
-        </w:rPr>
-      </w:pPr>
-      <w:r>
-        <w:rPr>
-          <w:lang w:val="en-US"/>
-        </w:rPr>
-        <w:t xml:space="preserve">In </w:t>
-      </w:r>
-      <w:r>
-        <w:rPr>
-          <w:lang w:val="en-US"/>
-        </w:rPr>
-        <w:t>classification</w:t>
-      </w:r>
       <w:r>
         <w:rPr>
           <w:lang w:val="en-US"/>
@@ -718,21 +480,7 @@
         <w:rPr>
           <w:lang w:val="en-US"/>
         </w:rPr>
-        <w:t xml:space="preserve">In a second pass </w:t>
-      </w:r>
-      <w:proofErr w:type="spellStart"/>
-      <w:r>
-        <w:rPr>
-          <w:lang w:val="en-US"/>
-        </w:rPr>
-        <w:t>NaiveBayseClassification</w:t>
-      </w:r>
-      <w:proofErr w:type="spellEnd"/>
-      <w:r>
-        <w:rPr>
-          <w:lang w:val="en-US"/>
-        </w:rPr>
-        <w:t xml:space="preserve"> goes over test data </w:t>
+        <w:t xml:space="preserve">NaiveBayseClassification goes over test data </w:t>
       </w:r>
       <w:r>
         <w:rPr>
@@ -756,13 +504,13 @@
         <w:rPr>
           <w:lang w:val="en-US"/>
         </w:rPr>
-        <w:t>.</w:t>
-      </w:r>
-      <w:r>
-        <w:rPr>
-          <w:lang w:val="en-US"/>
-        </w:rPr>
-        <w:t xml:space="preserve">  Top 3 (highest probability that topic occurs in document) are selected.</w:t>
+        <w:t xml:space="preserve"> by using the information</w:t>
+      </w:r>
+      <w:r>
+        <w:rPr>
+          <w:lang w:val="en-US"/>
+        </w:rPr>
+        <w:t xml:space="preserve"> prepared in first step from memory.</w:t>
       </w:r>
     </w:p>
     <w:p>
@@ -779,8 +527,8 @@
         </w:rPr>
         <w:drawing>
           <wp:inline distT="0" distB="0" distL="0" distR="0" wp14:anchorId="78F793AC" wp14:editId="4CE937CD">
-            <wp:extent cx="3319153" cy="528325"/>
-            <wp:effectExtent l="0" t="0" r="0" b="5080"/>
+            <wp:extent cx="2719449" cy="432867"/>
+            <wp:effectExtent l="0" t="0" r="5080" b="5715"/>
             <wp:docPr id="5" name="Picture 5"/>
             <wp:cNvGraphicFramePr>
               <a:graphicFrameLocks xmlns:a="http://schemas.openxmlformats.org/drawingml/2006/main" noChangeAspect="1"/>
@@ -795,7 +543,7 @@
                     </pic:cNvPicPr>
                   </pic:nvPicPr>
                   <pic:blipFill rotWithShape="1">
-                    <a:blip r:embed="rId7">
+                    <a:blip r:embed="rId8" cstate="print">
                       <a:extLst>
                         <a:ext uri="{28A0092B-C50C-407E-A947-70E740481C1C}">
                           <a14:useLocalDpi xmlns:a14="http://schemas.microsoft.com/office/drawing/2010/main" val="0"/>
@@ -808,7 +556,7 @@
                   <pic:spPr bwMode="auto">
                     <a:xfrm>
                       <a:off x="0" y="0"/>
-                      <a:ext cx="3335889" cy="530989"/>
+                      <a:ext cx="2758854" cy="439139"/>
                     </a:xfrm>
                     <a:prstGeom prst="rect">
                       <a:avLst/>
@@ -867,8 +615,8 @@
               </w:rPr>
               <w:drawing>
                 <wp:inline distT="0" distB="0" distL="0" distR="0" wp14:anchorId="4BD1ABDE" wp14:editId="45BB5457">
-                  <wp:extent cx="1454727" cy="465513"/>
-                  <wp:effectExtent l="0" t="0" r="0" b="0"/>
+                  <wp:extent cx="1246909" cy="399012"/>
+                  <wp:effectExtent l="0" t="0" r="0" b="1270"/>
                   <wp:docPr id="6" name="Picture 6"/>
                   <wp:cNvGraphicFramePr>
                     <a:graphicFrameLocks xmlns:a="http://schemas.openxmlformats.org/drawingml/2006/main" noChangeAspect="1"/>
@@ -883,7 +631,7 @@
                           </pic:cNvPicPr>
                         </pic:nvPicPr>
                         <pic:blipFill>
-                          <a:blip r:embed="rId8">
+                          <a:blip r:embed="rId9" cstate="print">
                             <a:extLst>
                               <a:ext uri="{28A0092B-C50C-407E-A947-70E740481C1C}">
                                 <a14:useLocalDpi xmlns:a14="http://schemas.microsoft.com/office/drawing/2010/main" val="0"/>
@@ -898,7 +646,7 @@
                         <pic:spPr bwMode="auto">
                           <a:xfrm>
                             <a:off x="0" y="0"/>
-                            <a:ext cx="1455785" cy="465852"/>
+                            <a:ext cx="1254216" cy="401350"/>
                           </a:xfrm>
                           <a:prstGeom prst="rect">
                             <a:avLst/>
@@ -934,8 +682,8 @@
               </w:rPr>
               <w:drawing>
                 <wp:inline distT="0" distB="0" distL="0" distR="0" wp14:anchorId="3E9F6EA3" wp14:editId="056445AD">
-                  <wp:extent cx="2262249" cy="501101"/>
-                  <wp:effectExtent l="0" t="0" r="5080" b="0"/>
+                  <wp:extent cx="1715984" cy="380100"/>
+                  <wp:effectExtent l="0" t="0" r="0" b="1270"/>
                   <wp:docPr id="7" name="Picture 7"/>
                   <wp:cNvGraphicFramePr>
                     <a:graphicFrameLocks xmlns:a="http://schemas.openxmlformats.org/drawingml/2006/main" noChangeAspect="1"/>
@@ -950,7 +698,7 @@
                           </pic:cNvPicPr>
                         </pic:nvPicPr>
                         <pic:blipFill rotWithShape="1">
-                          <a:blip r:embed="rId9">
+                          <a:blip r:embed="rId10" cstate="print">
                             <a:extLst>
                               <a:ext uri="{28A0092B-C50C-407E-A947-70E740481C1C}">
                                 <a14:useLocalDpi xmlns:a14="http://schemas.microsoft.com/office/drawing/2010/main" val="0"/>
@@ -963,7 +711,7 @@
                         <pic:spPr bwMode="auto">
                           <a:xfrm>
                             <a:off x="0" y="0"/>
-                            <a:ext cx="2270736" cy="502981"/>
+                            <a:ext cx="1730492" cy="383314"/>
                           </a:xfrm>
                           <a:prstGeom prst="rect">
                             <a:avLst/>
@@ -1013,242 +761,353 @@
       <w:pPr>
         <w:rPr>
           <w:noProof/>
-          <w:lang w:val="en-US" w:eastAsia="de-CH"/>
-        </w:rPr>
-      </w:pPr>
-    </w:p>
-    <w:p>
-      <w:pPr>
-        <w:rPr>
-          <w:lang w:val="en-US"/>
-        </w:rPr>
-      </w:pPr>
-    </w:p>
-    <w:p>
-      <w:pPr>
-        <w:rPr>
-          <w:lang w:val="en-US"/>
-        </w:rPr>
-      </w:pPr>
-    </w:p>
-    <w:p>
-      <w:pPr>
-        <w:rPr>
-          <w:lang w:val="en-US"/>
-        </w:rPr>
-      </w:pPr>
-    </w:p>
-    <w:p>
-      <w:pPr>
-        <w:rPr>
-          <w:lang w:val="en-US"/>
-        </w:rPr>
-      </w:pPr>
-    </w:p>
-    <w:p>
-      <w:pPr>
-        <w:rPr>
-          <w:u w:val="single"/>
-          <w:lang w:val="en-US"/>
-        </w:rPr>
-      </w:pPr>
-      <w:r>
-        <w:rPr>
-          <w:u w:val="single"/>
-          <w:lang w:val="en-US"/>
-        </w:rPr>
-        <w:t xml:space="preserve">Best result using Naive </w:t>
-      </w:r>
-      <w:proofErr w:type="spellStart"/>
-      <w:r>
-        <w:rPr>
-          <w:u w:val="single"/>
-          <w:lang w:val="en-US"/>
-        </w:rPr>
-        <w:t>Bayse</w:t>
-      </w:r>
-      <w:proofErr w:type="spellEnd"/>
-      <w:r>
-        <w:rPr>
-          <w:u w:val="single"/>
-          <w:lang w:val="en-US"/>
-        </w:rPr>
-        <w:t>:</w:t>
-      </w:r>
-    </w:p>
-    <w:p>
-      <w:pPr>
-        <w:rPr>
-          <w:lang w:val="en-US"/>
-        </w:rPr>
-      </w:pPr>
-      <w:r>
-        <w:rPr>
-          <w:lang w:val="en-US"/>
-        </w:rPr>
-        <w:t>P</w:t>
-      </w:r>
-      <w:r>
-        <w:rPr>
-          <w:lang w:val="en-US"/>
-        </w:rPr>
-        <w:t>recision</w:t>
-      </w:r>
-      <w:r>
-        <w:rPr>
-          <w:lang w:val="en-US"/>
-        </w:rPr>
-        <w:t xml:space="preserve">= </w:t>
-      </w:r>
-      <w:proofErr w:type="gramStart"/>
-      <w:r>
-        <w:rPr>
-          <w:lang w:val="en-US"/>
-        </w:rPr>
-        <w:t>0.7194131709337228 ,</w:t>
-      </w:r>
-      <w:proofErr w:type="gramEnd"/>
-      <w:r>
-        <w:rPr>
-          <w:lang w:val="en-US"/>
-        </w:rPr>
-        <w:t xml:space="preserve"> R= 0.7333289634</w:t>
-      </w:r>
-      <w:r>
-        <w:rPr>
-          <w:lang w:val="en-US"/>
-        </w:rPr>
-        <w:t>183215 , F1= 0.7020213093418058</w:t>
-      </w:r>
-    </w:p>
-    <w:p>
-      <w:pPr>
-        <w:pStyle w:val="Heading1"/>
-        <w:rPr>
-          <w:lang w:val="en-US"/>
-        </w:rPr>
-      </w:pPr>
-      <w:r>
-        <w:rPr>
-          <w:lang w:val="en-US"/>
-        </w:rPr>
-        <w:t>Logistic Regression</w:t>
-      </w:r>
-    </w:p>
-    <w:p>
-      <w:pPr>
-        <w:rPr>
-          <w:lang w:val="en-US"/>
-        </w:rPr>
-      </w:pPr>
-      <w:r>
-        <w:rPr>
-          <w:lang w:val="en-US"/>
-        </w:rPr>
-        <w:t>Class</w:t>
-      </w:r>
-      <w:r>
-        <w:rPr>
-          <w:lang w:val="en-US"/>
-        </w:rPr>
-        <w:t xml:space="preserve">: </w:t>
-      </w:r>
-      <w:r>
-        <w:rPr>
-          <w:lang w:val="en-US"/>
-        </w:rPr>
-        <w:t>assignment2.regression.LogisticRegressionClassification</w:t>
-      </w:r>
-      <w:r>
-        <w:rPr>
-          <w:lang w:val="en-US"/>
-        </w:rPr>
-        <w:t>.scala</w:t>
-      </w:r>
-    </w:p>
-    <w:p>
-      <w:pPr>
-        <w:rPr>
-          <w:lang w:val="en-US"/>
-        </w:rPr>
-      </w:pPr>
-      <w:r>
-        <w:rPr>
-          <w:lang w:val="en-US"/>
-        </w:rPr>
-        <w:t xml:space="preserve">In a first pass </w:t>
-      </w:r>
-      <w:proofErr w:type="spellStart"/>
-      <w:r>
-        <w:rPr>
-          <w:lang w:val="en-US"/>
-        </w:rPr>
-        <w:t>LogisticRegressionClassification</w:t>
-      </w:r>
-      <w:proofErr w:type="spellEnd"/>
-      <w:r>
-        <w:rPr>
-          <w:lang w:val="en-US"/>
-        </w:rPr>
-        <w:t xml:space="preserve"> uses assignment2.index.FeatureBuilder to collect separately all features (term frequencies) from train and test data. </w:t>
-      </w:r>
-    </w:p>
-    <w:p>
-      <w:pPr>
-        <w:rPr>
-          <w:lang w:val="en-US"/>
-        </w:rPr>
-      </w:pPr>
-      <w:r>
-        <w:rPr>
-          <w:lang w:val="en-US"/>
-        </w:rPr>
-        <w:t>In training step:</w:t>
-      </w:r>
-    </w:p>
-    <w:p>
-      <w:pPr>
-        <w:rPr>
-          <w:lang w:val="en-US"/>
-        </w:rPr>
-      </w:pPr>
-      <w:r>
-        <w:rPr>
-          <w:lang w:val="en-US"/>
-        </w:rPr>
-        <w:t xml:space="preserve">For each topic (theta) in train data SVM goes over </w:t>
-      </w:r>
-      <w:r>
-        <w:rPr>
-          <w:lang w:val="en-US"/>
-        </w:rPr>
-        <w:t xml:space="preserve">a </w:t>
-      </w:r>
-      <w:r>
-        <w:rPr>
-          <w:lang w:val="en-US"/>
-        </w:rPr>
-        <w:t>number (NUMBER_OF_ITERATIONS) of randomly picked train features and updates vector theta.</w:t>
-      </w:r>
-      <w:r>
-        <w:rPr>
-          <w:lang w:val="en-US"/>
-        </w:rPr>
-        <w:t xml:space="preserve"> </w:t>
-      </w:r>
-    </w:p>
-    <w:p>
-      <w:pPr>
-        <w:jc w:val="center"/>
-        <w:rPr>
-          <w:lang w:val="en-US"/>
-        </w:rPr>
-      </w:pPr>
-      <w:r>
+          <w:lang w:eastAsia="de-CH"/>
+        </w:rPr>
+      </w:pPr>
+    </w:p>
+    <w:p>
+      <w:pPr>
         <w:rPr>
           <w:noProof/>
           <w:lang w:eastAsia="de-CH"/>
         </w:rPr>
+      </w:pPr>
+    </w:p>
+    <w:p>
+      <w:r>
+        <w:br w:type="page"/>
+      </w:r>
+    </w:p>
+    <w:p>
+      <w:pPr>
+        <w:rPr>
+          <w:lang w:val="en-US"/>
+        </w:rPr>
+      </w:pPr>
+      <w:r>
+        <w:rPr>
+          <w:lang w:val="en-US"/>
+        </w:rPr>
+        <w:lastRenderedPageBreak/>
+        <w:t>NaiveBayseClassification</w:t>
+      </w:r>
+      <w:r>
+        <w:rPr>
+          <w:lang w:val="en-US"/>
+        </w:rPr>
+        <w:t xml:space="preserve"> selects always </w:t>
+      </w:r>
+      <w:r>
+        <w:rPr>
+          <w:lang w:val="en-US"/>
+        </w:rPr>
+        <w:t>t</w:t>
+      </w:r>
+      <w:r>
+        <w:rPr>
+          <w:lang w:val="en-US"/>
+        </w:rPr>
+        <w:t>op 3 (highest probability that topic occurs in document).</w:t>
+      </w:r>
+      <w:r>
+        <w:rPr>
+          <w:lang w:val="en-US"/>
+        </w:rPr>
+        <w:t xml:space="preserve"> In screen below it is shown why I have chosen 3 topics.  It i</w:t>
+      </w:r>
+      <w:r>
+        <w:rPr>
+          <w:lang w:val="en-US"/>
+        </w:rPr>
+        <w:t>s producing the best F</w:t>
+      </w:r>
+      <w:bookmarkStart w:id="0" w:name="_GoBack"/>
+      <w:bookmarkEnd w:id="0"/>
+      <w:r>
+        <w:rPr>
+          <w:lang w:val="en-US"/>
+        </w:rPr>
+        <w:t>1 score.</w:t>
+      </w:r>
+    </w:p>
+    <w:p>
+      <w:pPr>
+        <w:rPr>
+          <w:lang w:val="en-US"/>
+        </w:rPr>
+      </w:pPr>
+    </w:p>
+    <w:p>
+      <w:pPr>
+        <w:jc w:val="center"/>
+        <w:rPr>
+          <w:lang w:val="en-US"/>
+        </w:rPr>
+      </w:pPr>
+      <w:r>
+        <w:rPr>
+          <w:noProof/>
+          <w:lang w:eastAsia="de-CH"/>
+        </w:rPr>
+        <w:drawing>
+          <wp:inline distT="0" distB="0" distL="0" distR="0" wp14:anchorId="1B409F91" wp14:editId="495B2175">
+            <wp:extent cx="4055423" cy="2519134"/>
+            <wp:effectExtent l="0" t="0" r="2540" b="0"/>
+            <wp:docPr id="9" name="Picture 9"/>
+            <wp:cNvGraphicFramePr>
+              <a:graphicFrameLocks xmlns:a="http://schemas.openxmlformats.org/drawingml/2006/main" noChangeAspect="1"/>
+            </wp:cNvGraphicFramePr>
+            <a:graphic xmlns:a="http://schemas.openxmlformats.org/drawingml/2006/main">
+              <a:graphicData uri="http://schemas.openxmlformats.org/drawingml/2006/picture">
+                <pic:pic xmlns:pic="http://schemas.openxmlformats.org/drawingml/2006/picture">
+                  <pic:nvPicPr>
+                    <pic:cNvPr id="0" name=""/>
+                    <pic:cNvPicPr/>
+                  </pic:nvPicPr>
+                  <pic:blipFill rotWithShape="1">
+                    <a:blip r:embed="rId11"/>
+                    <a:srcRect l="1443" t="21480" r="54742" b="27886"/>
+                    <a:stretch/>
+                  </pic:blipFill>
+                  <pic:spPr bwMode="auto">
+                    <a:xfrm>
+                      <a:off x="0" y="0"/>
+                      <a:ext cx="4057424" cy="2520377"/>
+                    </a:xfrm>
+                    <a:prstGeom prst="rect">
+                      <a:avLst/>
+                    </a:prstGeom>
+                    <a:ln>
+                      <a:noFill/>
+                    </a:ln>
+                    <a:extLst>
+                      <a:ext uri="{53640926-AAD7-44D8-BBD7-CCE9431645EC}">
+                        <a14:shadowObscured xmlns:a14="http://schemas.microsoft.com/office/drawing/2010/main"/>
+                      </a:ext>
+                    </a:extLst>
+                  </pic:spPr>
+                </pic:pic>
+              </a:graphicData>
+            </a:graphic>
+          </wp:inline>
+        </w:drawing>
+      </w:r>
+    </w:p>
+    <w:p>
+      <w:pPr>
+        <w:rPr>
+          <w:noProof/>
+          <w:lang w:val="en-US" w:eastAsia="de-CH"/>
+        </w:rPr>
+      </w:pPr>
+    </w:p>
+    <w:p>
+      <w:pPr>
+        <w:rPr>
+          <w:lang w:val="en-US"/>
+        </w:rPr>
+      </w:pPr>
+    </w:p>
+    <w:p>
+      <w:pPr>
+        <w:rPr>
+          <w:lang w:val="en-US"/>
+        </w:rPr>
+      </w:pPr>
+    </w:p>
+    <w:p>
+      <w:pPr>
+        <w:rPr>
+          <w:lang w:val="en-US"/>
+        </w:rPr>
+      </w:pPr>
+    </w:p>
+    <w:p>
+      <w:pPr>
+        <w:rPr>
+          <w:lang w:val="en-US"/>
+        </w:rPr>
+      </w:pPr>
+    </w:p>
+    <w:p>
+      <w:pPr>
+        <w:rPr>
+          <w:u w:val="single"/>
+          <w:lang w:val="en-US"/>
+        </w:rPr>
+      </w:pPr>
+      <w:r>
+        <w:rPr>
+          <w:u w:val="single"/>
+          <w:lang w:val="en-US"/>
+        </w:rPr>
+        <w:t>Best result using Naive Bayse:</w:t>
+      </w:r>
+    </w:p>
+    <w:p>
+      <w:pPr>
+        <w:rPr>
+          <w:lang w:val="en-US"/>
+        </w:rPr>
+      </w:pPr>
+      <w:r>
+        <w:rPr>
+          <w:lang w:val="en-US"/>
+        </w:rPr>
+        <w:t>P</w:t>
+      </w:r>
+      <w:r>
+        <w:rPr>
+          <w:lang w:val="en-US"/>
+        </w:rPr>
+        <w:t>recision</w:t>
+      </w:r>
+      <w:r>
+        <w:rPr>
+          <w:lang w:val="en-US"/>
+        </w:rPr>
+        <w:t>= 0.7194131709337228 , R= 0.7333289634</w:t>
+      </w:r>
+      <w:r>
+        <w:rPr>
+          <w:lang w:val="en-US"/>
+        </w:rPr>
+        <w:t>183215 , F1= 0.7020213093418058</w:t>
+      </w:r>
+    </w:p>
+    <w:p>
+      <w:pPr>
+        <w:pStyle w:val="Heading1"/>
+        <w:rPr>
+          <w:lang w:val="en-US"/>
+        </w:rPr>
+      </w:pPr>
+      <w:r>
+        <w:rPr>
+          <w:lang w:val="en-US"/>
+        </w:rPr>
+        <w:t>Logistic Regression</w:t>
+      </w:r>
+    </w:p>
+    <w:p>
+      <w:pPr>
+        <w:rPr>
+          <w:lang w:val="en-US"/>
+        </w:rPr>
+      </w:pPr>
+      <w:r>
+        <w:rPr>
+          <w:lang w:val="en-US"/>
+        </w:rPr>
+        <w:t>Class</w:t>
+      </w:r>
+      <w:r>
+        <w:rPr>
+          <w:lang w:val="en-US"/>
+        </w:rPr>
+        <w:t xml:space="preserve">: </w:t>
+      </w:r>
+      <w:r>
+        <w:rPr>
+          <w:lang w:val="en-US"/>
+        </w:rPr>
+        <w:t>assignment2.regression.LogisticRegressionClassification</w:t>
+      </w:r>
+      <w:r>
+        <w:rPr>
+          <w:lang w:val="en-US"/>
+        </w:rPr>
+        <w:t>.scala</w:t>
+      </w:r>
+    </w:p>
+    <w:p>
+      <w:pPr>
+        <w:rPr>
+          <w:lang w:val="en-US"/>
+        </w:rPr>
+      </w:pPr>
+      <w:r>
+        <w:rPr>
+          <w:lang w:val="en-US"/>
+        </w:rPr>
+        <w:t xml:space="preserve">In a first pass LogisticRegressionClassification uses assignment2.index.FeatureBuilder to collect separately all features (term frequencies) from train and test data. </w:t>
+      </w:r>
+    </w:p>
+    <w:p>
+      <w:pPr>
+        <w:rPr>
+          <w:lang w:val="en-US"/>
+        </w:rPr>
+      </w:pPr>
+      <w:r>
+        <w:rPr>
+          <w:lang w:val="en-US"/>
+        </w:rPr>
+        <w:t>In training step:</w:t>
+      </w:r>
+    </w:p>
+    <w:p>
+      <w:pPr>
+        <w:rPr>
+          <w:lang w:val="en-US"/>
+        </w:rPr>
+      </w:pPr>
+      <w:r>
+        <w:rPr>
+          <w:lang w:val="en-US"/>
+        </w:rPr>
+        <w:t xml:space="preserve">For each topic (theta) in train data SVM goes over </w:t>
+      </w:r>
+      <w:r>
+        <w:rPr>
+          <w:lang w:val="en-US"/>
+        </w:rPr>
+        <w:t xml:space="preserve">a </w:t>
+      </w:r>
+      <w:r>
+        <w:rPr>
+          <w:lang w:val="en-US"/>
+        </w:rPr>
+        <w:t>number (NUMBER_OF_ITERATIONS) of randomly picked train features and updates vector theta.</w:t>
+      </w:r>
+      <w:r>
+        <w:rPr>
+          <w:lang w:val="en-US"/>
+        </w:rPr>
+        <w:t xml:space="preserve"> </w:t>
+      </w:r>
+      <w:r>
+        <w:rPr>
+          <w:lang w:val="en-US"/>
+        </w:rPr>
+        <w:t xml:space="preserve"> It is also a weighting factor</w:t>
+      </w:r>
+      <w:r>
+        <w:rPr>
+          <w:lang w:val="en-US"/>
+        </w:rPr>
+        <w:t xml:space="preserve"> implemented</w:t>
+      </w:r>
+      <w:r>
+        <w:rPr>
+          <w:lang w:val="en-US"/>
+        </w:rPr>
+        <w:t xml:space="preserve"> for imbalanced classes.</w:t>
+      </w:r>
+    </w:p>
+    <w:p>
+      <w:pPr>
+        <w:jc w:val="center"/>
+        <w:rPr>
+          <w:lang w:val="en-US"/>
+        </w:rPr>
+      </w:pPr>
+      <w:r>
+        <w:rPr>
+          <w:noProof/>
+          <w:lang w:eastAsia="de-CH"/>
+        </w:rPr>
+        <w:lastRenderedPageBreak/>
         <w:drawing>
           <wp:inline distT="0" distB="0" distL="0" distR="0">
             <wp:extent cx="3135085" cy="1226216"/>
@@ -1267,7 +1126,7 @@
                     </pic:cNvPicPr>
                   </pic:nvPicPr>
                   <pic:blipFill>
-                    <a:blip r:embed="rId10" cstate="print">
+                    <a:blip r:embed="rId12" cstate="print">
                       <a:extLst>
                         <a:ext uri="{28A0092B-C50C-407E-A947-70E740481C1C}">
                           <a14:useLocalDpi xmlns:a14="http://schemas.microsoft.com/office/drawing/2010/main" val="0"/>
@@ -1309,6 +1168,7 @@
     </w:p>
     <w:p>
       <w:pPr>
+        <w:jc w:val="center"/>
         <w:rPr>
           <w:lang w:val="en-US"/>
         </w:rPr>
@@ -1320,7 +1180,7 @@
         </w:rPr>
         <w:drawing>
           <wp:inline distT="0" distB="0" distL="0" distR="0">
-            <wp:extent cx="4791694" cy="629392"/>
+            <wp:extent cx="3663538" cy="481208"/>
             <wp:effectExtent l="0" t="0" r="0" b="0"/>
             <wp:docPr id="3" name="Picture 3"/>
             <wp:cNvGraphicFramePr>
@@ -1336,7 +1196,7 @@
                     </pic:cNvPicPr>
                   </pic:nvPicPr>
                   <pic:blipFill rotWithShape="1">
-                    <a:blip r:embed="rId11">
+                    <a:blip r:embed="rId13">
                       <a:extLst>
                         <a:ext uri="{28A0092B-C50C-407E-A947-70E740481C1C}">
                           <a14:useLocalDpi xmlns:a14="http://schemas.microsoft.com/office/drawing/2010/main" val="0"/>
@@ -1349,7 +1209,7 @@
                   <pic:spPr bwMode="auto">
                     <a:xfrm>
                       <a:off x="0" y="0"/>
-                      <a:ext cx="4791626" cy="629383"/>
+                      <a:ext cx="3667259" cy="481697"/>
                     </a:xfrm>
                     <a:prstGeom prst="rect">
                       <a:avLst/>
@@ -1408,90 +1268,92 @@
         </w:rPr>
         <w:t xml:space="preserve">For each test document </w:t>
       </w:r>
-      <w:proofErr w:type="spellStart"/>
-      <w:r>
-        <w:rPr>
-          <w:lang w:val="en-US"/>
-        </w:rPr>
-        <w:t>Logistic</w:t>
-      </w:r>
-      <w:r>
-        <w:rPr>
-          <w:lang w:val="en-US"/>
-        </w:rPr>
-        <w:t>Regression</w:t>
-      </w:r>
-      <w:proofErr w:type="spellEnd"/>
-      <w:r>
-        <w:rPr>
-          <w:lang w:val="en-US"/>
-        </w:rPr>
-        <w:t xml:space="preserve"> goes over all topic thetas and computes </w:t>
-      </w:r>
-      <w:r>
-        <w:rPr>
-          <w:lang w:val="en-US"/>
-        </w:rPr>
-        <w:t>logistic</w:t>
-      </w:r>
-      <w:r>
-        <w:rPr>
-          <w:lang w:val="en-US"/>
-        </w:rPr>
-        <w:t xml:space="preserve">. </w:t>
-      </w:r>
-      <w:r>
-        <w:rPr>
-          <w:lang w:val="en-US"/>
-        </w:rPr>
-        <w:t xml:space="preserve"> </w:t>
-      </w:r>
-      <w:r>
-        <w:rPr>
-          <w:lang w:val="en-US"/>
-        </w:rPr>
-        <w:t>Top 3 scores are returned.</w:t>
-      </w:r>
-      <w:r>
-        <w:rPr>
-          <w:lang w:val="en-US"/>
-        </w:rPr>
-        <w:t xml:space="preserve"> </w:t>
-      </w:r>
-    </w:p>
-    <w:p>
-      <w:pPr>
-        <w:rPr>
-          <w:lang w:val="en-US"/>
-        </w:rPr>
-      </w:pPr>
-      <w:r>
-        <w:rPr>
-          <w:lang w:val="en-US"/>
-        </w:rPr>
-        <w:t xml:space="preserve">TODO </w:t>
-      </w:r>
-      <w:proofErr w:type="spellStart"/>
-      <w:r>
-        <w:rPr>
-          <w:lang w:val="en-US"/>
-        </w:rPr>
-        <w:t>TODO</w:t>
-      </w:r>
-      <w:proofErr w:type="spellEnd"/>
-      <w:r>
-        <w:rPr>
-          <w:lang w:val="en-US"/>
-        </w:rPr>
-        <w:t xml:space="preserve"> Logistic Loss Function!!!!!</w:t>
-      </w:r>
-    </w:p>
-    <w:p>
-      <w:pPr>
-        <w:rPr>
-          <w:lang w:val="en-US"/>
-        </w:rPr>
-      </w:pPr>
+      <w:r>
+        <w:rPr>
+          <w:lang w:val="en-US"/>
+        </w:rPr>
+        <w:t>LogisticRegression</w:t>
+      </w:r>
+      <w:r>
+        <w:rPr>
+          <w:lang w:val="en-US"/>
+        </w:rPr>
+        <w:t xml:space="preserve"> goes over all topic thetas</w:t>
+      </w:r>
+      <w:r>
+        <w:rPr>
+          <w:lang w:val="en-US"/>
+        </w:rPr>
+        <w:t xml:space="preserve"> and applies classification function below to see if topic occurs in document or not.</w:t>
+      </w:r>
+      <w:r>
+        <w:rPr>
+          <w:lang w:val="en-US"/>
+        </w:rPr>
+        <w:t xml:space="preserve"> Threshold is set to 0.6.</w:t>
+      </w:r>
+    </w:p>
+    <w:p>
+      <w:pPr>
+        <w:jc w:val="center"/>
+        <w:rPr>
+          <w:lang w:val="en-US"/>
+        </w:rPr>
+      </w:pPr>
+      <w:r>
+        <w:rPr>
+          <w:noProof/>
+          <w:lang w:eastAsia="de-CH"/>
+        </w:rPr>
+        <w:drawing>
+          <wp:inline distT="0" distB="0" distL="0" distR="0">
+            <wp:extent cx="2755075" cy="522765"/>
+            <wp:effectExtent l="0" t="0" r="7620" b="0"/>
+            <wp:docPr id="1" name="Picture 1"/>
+            <wp:cNvGraphicFramePr>
+              <a:graphicFrameLocks xmlns:a="http://schemas.openxmlformats.org/drawingml/2006/main" noChangeAspect="1"/>
+            </wp:cNvGraphicFramePr>
+            <a:graphic xmlns:a="http://schemas.openxmlformats.org/drawingml/2006/main">
+              <a:graphicData uri="http://schemas.openxmlformats.org/drawingml/2006/picture">
+                <pic:pic xmlns:pic="http://schemas.openxmlformats.org/drawingml/2006/picture">
+                  <pic:nvPicPr>
+                    <pic:cNvPr id="0" name="Picture 1"/>
+                    <pic:cNvPicPr>
+                      <a:picLocks noChangeAspect="1" noChangeArrowheads="1"/>
+                    </pic:cNvPicPr>
+                  </pic:nvPicPr>
+                  <pic:blipFill>
+                    <a:blip r:embed="rId14" cstate="print">
+                      <a:extLst>
+                        <a:ext uri="{28A0092B-C50C-407E-A947-70E740481C1C}">
+                          <a14:useLocalDpi xmlns:a14="http://schemas.microsoft.com/office/drawing/2010/main" val="0"/>
+                        </a:ext>
+                      </a:extLst>
+                    </a:blip>
+                    <a:srcRect/>
+                    <a:stretch>
+                      <a:fillRect/>
+                    </a:stretch>
+                  </pic:blipFill>
+                  <pic:spPr bwMode="auto">
+                    <a:xfrm>
+                      <a:off x="0" y="0"/>
+                      <a:ext cx="2755844" cy="522911"/>
+                    </a:xfrm>
+                    <a:prstGeom prst="rect">
+                      <a:avLst/>
+                    </a:prstGeom>
+                    <a:noFill/>
+                    <a:ln>
+                      <a:noFill/>
+                    </a:ln>
+                  </pic:spPr>
+                </pic:pic>
+              </a:graphicData>
+            </a:graphic>
+          </wp:inline>
+        </w:drawing>
+      </w:r>
     </w:p>
     <w:p>
       <w:pPr>
@@ -1522,22 +1384,7 @@
         <w:rPr>
           <w:lang w:val="en-US"/>
         </w:rPr>
-        <w:lastRenderedPageBreak/>
-        <w:t xml:space="preserve">Precision= </w:t>
-      </w:r>
-      <w:proofErr w:type="gramStart"/>
-      <w:r>
-        <w:rPr>
-          <w:lang w:val="en-US"/>
-        </w:rPr>
-        <w:t>0.22266917745103393 ,</w:t>
-      </w:r>
-      <w:proofErr w:type="gramEnd"/>
-      <w:r>
-        <w:rPr>
-          <w:lang w:val="en-US"/>
-        </w:rPr>
-        <w:t xml:space="preserve"> Recall= 0.3768042188256521 , F1= 0.2683379337145363</w:t>
+        <w:t>Precision= 0.22266917745103393 , Recall= 0.3768042188256521 , F1= 0.2683379337145363</w:t>
       </w:r>
     </w:p>
     <w:p>
@@ -1595,21 +1442,7 @@
         <w:rPr>
           <w:lang w:val="en-US"/>
         </w:rPr>
-        <w:t xml:space="preserve">In a first pass </w:t>
-      </w:r>
-      <w:proofErr w:type="spellStart"/>
-      <w:r>
-        <w:rPr>
-          <w:lang w:val="en-US"/>
-        </w:rPr>
-        <w:t>SvmClassification</w:t>
-      </w:r>
-      <w:proofErr w:type="spellEnd"/>
-      <w:r>
-        <w:rPr>
-          <w:lang w:val="en-US"/>
-        </w:rPr>
-        <w:t xml:space="preserve"> uses assignment2.index.FeatureBuilder to collect </w:t>
+        <w:t xml:space="preserve">In a first pass SvmClassification uses assignment2.index.FeatureBuilder to collect </w:t>
       </w:r>
       <w:r>
         <w:rPr>
@@ -1686,7 +1519,7 @@
                     </pic:cNvPicPr>
                   </pic:nvPicPr>
                   <pic:blipFill>
-                    <a:blip r:embed="rId12">
+                    <a:blip r:embed="rId15">
                       <a:extLst>
                         <a:ext uri="{28A0092B-C50C-407E-A947-70E740481C1C}">
                           <a14:useLocalDpi xmlns:a14="http://schemas.microsoft.com/office/drawing/2010/main" val="0"/>
@@ -1759,7 +1592,31 @@
         <w:rPr>
           <w:lang w:val="en-US"/>
         </w:rPr>
-        <w:t xml:space="preserve"> and computes the product of document feature and theta. Only those topics are selected which are higher </w:t>
+        <w:t xml:space="preserve"> and </w:t>
+      </w:r>
+      <w:r>
+        <w:rPr>
+          <w:lang w:val="en-US"/>
+        </w:rPr>
+        <w:t>and applies classification function below to see if topic occurs in document or not</w:t>
+      </w:r>
+      <w:r>
+        <w:rPr>
+          <w:lang w:val="en-US"/>
+        </w:rPr>
+        <w:t xml:space="preserve">. Only those topics are selected which are </w:t>
+      </w:r>
+      <w:r>
+        <w:rPr>
+          <w:lang w:val="en-US"/>
+        </w:rPr>
+        <w:t>greater</w:t>
+      </w:r>
+      <w:r>
+        <w:rPr>
+          <w:lang w:val="en-US"/>
+        </w:rPr>
+        <w:t xml:space="preserve"> </w:t>
       </w:r>
       <w:r>
         <w:rPr>
@@ -1786,6 +1643,7 @@
           <w:noProof/>
           <w:lang w:eastAsia="de-CH"/>
         </w:rPr>
+        <w:lastRenderedPageBreak/>
         <w:drawing>
           <wp:inline distT="0" distB="0" distL="0" distR="0">
             <wp:extent cx="1454728" cy="510094"/>
@@ -1804,7 +1662,7 @@
                     </pic:cNvPicPr>
                   </pic:nvPicPr>
                   <pic:blipFill>
-                    <a:blip r:embed="rId13" cstate="print">
+                    <a:blip r:embed="rId16" cstate="print">
                       <a:extLst>
                         <a:ext uri="{28A0092B-C50C-407E-A947-70E740481C1C}">
                           <a14:useLocalDpi xmlns:a14="http://schemas.microsoft.com/office/drawing/2010/main" val="0"/>
@@ -1850,49 +1708,69 @@
         </w:rPr>
         <w:t xml:space="preserve">Best </w:t>
       </w:r>
-      <w:proofErr w:type="spellStart"/>
       <w:r>
         <w:rPr>
           <w:u w:val="single"/>
           <w:lang w:val="en-US"/>
         </w:rPr>
-        <w:t>avg</w:t>
-      </w:r>
-      <w:proofErr w:type="spellEnd"/>
+        <w:t xml:space="preserve">avg </w:t>
+      </w:r>
       <w:r>
         <w:rPr>
           <w:u w:val="single"/>
           <w:lang w:val="en-US"/>
         </w:rPr>
+        <w:t>result using SVM:</w:t>
+      </w:r>
+    </w:p>
+    <w:p>
+      <w:pPr>
+        <w:rPr>
+          <w:lang w:val="en-US"/>
+        </w:rPr>
+      </w:pPr>
+      <w:r>
+        <w:rPr>
+          <w:lang w:val="en-US"/>
+        </w:rPr>
+        <w:t>P</w:t>
+      </w:r>
+      <w:r>
+        <w:rPr>
+          <w:lang w:val="en-US"/>
+        </w:rPr>
+        <w:t>recision</w:t>
+      </w:r>
+      <w:r>
+        <w:rPr>
+          <w:lang w:val="en-US"/>
+        </w:rPr>
+        <w:t xml:space="preserve">= </w:t>
+      </w:r>
+      <w:r>
+        <w:rPr>
+          <w:lang w:val="en-US"/>
+        </w:rPr>
         <w:t xml:space="preserve"> </w:t>
       </w:r>
       <w:r>
         <w:rPr>
-          <w:u w:val="single"/>
-          <w:lang w:val="en-US"/>
-        </w:rPr>
-        <w:t>result using SVM:</w:t>
-      </w:r>
-    </w:p>
-    <w:p>
-      <w:pPr>
-        <w:rPr>
-          <w:lang w:val="en-US"/>
-        </w:rPr>
-      </w:pPr>
-      <w:r>
-        <w:rPr>
-          <w:lang w:val="en-US"/>
-        </w:rPr>
-        <w:t>P</w:t>
-      </w:r>
-      <w:r>
-        <w:rPr>
-          <w:lang w:val="en-US"/>
-        </w:rPr>
-        <w:t>recision</w:t>
-      </w:r>
-      <w:proofErr w:type="gramStart"/>
+          <w:lang w:val="en-US"/>
+        </w:rPr>
+        <w:t>0.776048635620022</w:t>
+      </w:r>
+      <w:r>
+        <w:rPr>
+          <w:lang w:val="en-US"/>
+        </w:rPr>
+        <w:t>, R</w:t>
+      </w:r>
+      <w:r>
+        <w:rPr>
+          <w:lang w:val="en-US"/>
+        </w:rPr>
+        <w:t>ecall</w:t>
+      </w:r>
       <w:r>
         <w:rPr>
           <w:lang w:val="en-US"/>
@@ -1903,45 +1781,6 @@
         <w:rPr>
           <w:lang w:val="en-US"/>
         </w:rPr>
-        <w:t xml:space="preserve"> </w:t>
-      </w:r>
-      <w:r>
-        <w:rPr>
-          <w:lang w:val="en-US"/>
-        </w:rPr>
-        <w:t>0.776048635</w:t>
-      </w:r>
-      <w:bookmarkStart w:id="0" w:name="_GoBack"/>
-      <w:bookmarkEnd w:id="0"/>
-      <w:r>
-        <w:rPr>
-          <w:lang w:val="en-US"/>
-        </w:rPr>
-        <w:t>620022</w:t>
-      </w:r>
-      <w:proofErr w:type="gramEnd"/>
-      <w:r>
-        <w:rPr>
-          <w:lang w:val="en-US"/>
-        </w:rPr>
-        <w:t>, R</w:t>
-      </w:r>
-      <w:r>
-        <w:rPr>
-          <w:lang w:val="en-US"/>
-        </w:rPr>
-        <w:t>ecall</w:t>
-      </w:r>
-      <w:r>
-        <w:rPr>
-          <w:lang w:val="en-US"/>
-        </w:rPr>
-        <w:t xml:space="preserve">= </w:t>
-      </w:r>
-      <w:r>
-        <w:rPr>
-          <w:lang w:val="en-US"/>
-        </w:rPr>
         <w:t>0.35593345731025067</w:t>
       </w:r>
       <w:r>
@@ -1958,7 +1797,7 @@
       </w:r>
     </w:p>
     <w:sectPr>
-      <w:footerReference w:type="default" r:id="rId14"/>
+      <w:footerReference w:type="default" r:id="rId17"/>
       <w:pgSz w:w="11906" w:h="16838"/>
       <w:pgMar w:top="1417" w:right="1417" w:bottom="1134" w:left="1417" w:header="708" w:footer="708" w:gutter="0"/>
       <w:cols w:space="708"/>
@@ -3116,4 +2955,16 @@
   <a:objectDefaults/>
   <a:extraClrSchemeLst/>
 </a:theme>
+</file>
+
+<file path=customXml/item1.xml><?xml version="1.0" encoding="utf-8"?>
+<b:Sources xmlns:b="http://schemas.openxmlformats.org/officeDocument/2006/bibliography" xmlns="http://schemas.openxmlformats.org/officeDocument/2006/bibliography" SelectedStyle="\APA.XSL" StyleName="APA"/>
+</file>
+
+<file path=customXml/itemProps1.xml><?xml version="1.0" encoding="utf-8"?>
+<ds:datastoreItem xmlns:ds="http://schemas.openxmlformats.org/officeDocument/2006/customXml" ds:itemID="{A59DB886-DE90-4483-9DFE-05B087CBDFA7}">
+  <ds:schemaRefs>
+    <ds:schemaRef ds:uri="http://schemas.openxmlformats.org/officeDocument/2006/bibliography"/>
+  </ds:schemaRefs>
+</ds:datastoreItem>
 </file>
</xml_diff>

<commit_message>
updated naive bayse labeled
</commit_message>
<xml_diff>
--- a/assignment2/README.docx
+++ b/assignment2/README.docx
@@ -7,24 +7,24 @@
         <w:pStyle w:val="Title"/>
         <w:jc w:val="center"/>
         <w:rPr>
-          <w:lang w:val="fr-CH"/>
-        </w:rPr>
-      </w:pPr>
-      <w:r>
-        <w:rPr>
-          <w:lang w:val="fr-CH"/>
+          <w:lang w:val="en-US"/>
+        </w:rPr>
+      </w:pPr>
+      <w:r>
+        <w:rPr>
+          <w:lang w:val="en-US"/>
         </w:rPr>
         <w:t xml:space="preserve">IR – </w:t>
       </w:r>
       <w:r>
         <w:rPr>
-          <w:lang w:val="fr-CH"/>
+          <w:lang w:val="en-US"/>
         </w:rPr>
         <w:t>Document</w:t>
       </w:r>
       <w:r>
         <w:rPr>
-          <w:lang w:val="fr-CH"/>
+          <w:lang w:val="en-US"/>
         </w:rPr>
         <w:t xml:space="preserve"> Classification</w:t>
       </w:r>
@@ -33,18 +33,18 @@
       <w:pPr>
         <w:pStyle w:val="Heading1"/>
         <w:rPr>
-          <w:lang w:val="fr-CH"/>
-        </w:rPr>
-      </w:pPr>
-      <w:r>
-        <w:rPr>
-          <w:lang w:val="fr-CH"/>
+          <w:lang w:val="en-US"/>
+        </w:rPr>
+      </w:pPr>
+      <w:r>
+        <w:rPr>
+          <w:lang w:val="en-US"/>
         </w:rPr>
         <w:t xml:space="preserve">Main </w:t>
       </w:r>
       <w:r>
         <w:rPr>
-          <w:lang w:val="fr-CH"/>
+          <w:lang w:val="en-US"/>
         </w:rPr>
         <w:t>program</w:t>
       </w:r>
@@ -59,7 +59,19 @@
         <w:rPr>
           <w:lang w:val="en-US"/>
         </w:rPr>
-        <w:t>assignment2.Main requires following arguments:</w:t>
+        <w:t>assignment2.Main</w:t>
+      </w:r>
+      <w:r>
+        <w:rPr>
+          <w:lang w:val="en-US"/>
+        </w:rPr>
+        <w:t xml:space="preserve">.scala is main program for document classification and </w:t>
+      </w:r>
+      <w:r>
+        <w:rPr>
+          <w:lang w:val="en-US"/>
+        </w:rPr>
+        <w:t xml:space="preserve"> requires following arguments:</w:t>
       </w:r>
     </w:p>
     <w:tbl>
@@ -443,7 +455,19 @@
         <w:rPr>
           <w:lang w:val="en-US"/>
         </w:rPr>
-        <w:t>In a first pass a assignment2.index.IndexBuilder collects all relevant information from train data, such as nr of documents, topic counts, topic length (total number of tokens for each topic) and topicTfIndex ( collection frequency for each topic ), and puts it in Memory.</w:t>
+        <w:t xml:space="preserve">In a first pass </w:t>
+      </w:r>
+      <w:r>
+        <w:rPr>
+          <w:lang w:val="en-US"/>
+        </w:rPr>
+        <w:t>the</w:t>
+      </w:r>
+      <w:r>
+        <w:rPr>
+          <w:lang w:val="en-US"/>
+        </w:rPr>
+        <w:t xml:space="preserve"> assignment2.index.IndexBuilder collects all relevant information from train data, such as nr of documents, topic counts, topic length (total number of tokens for each topic) and topicTfIndex ( collection frequency for each topic ), and puts it in Memory.</w:t>
       </w:r>
     </w:p>
     <w:p>
@@ -831,13 +855,6 @@
     </w:p>
     <w:p>
       <w:pPr>
-        <w:rPr>
-          <w:lang w:val="en-US"/>
-        </w:rPr>
-      </w:pPr>
-    </w:p>
-    <w:p>
-      <w:pPr>
         <w:jc w:val="center"/>
         <w:rPr>
           <w:lang w:val="en-US"/>
@@ -850,8 +867,8 @@
         </w:rPr>
         <w:drawing>
           <wp:inline distT="0" distB="0" distL="0" distR="0" wp14:anchorId="1B409F91" wp14:editId="495B2175">
-            <wp:extent cx="4055423" cy="2519134"/>
-            <wp:effectExtent l="0" t="0" r="2540" b="0"/>
+            <wp:extent cx="3131668" cy="1945320"/>
+            <wp:effectExtent l="0" t="0" r="0" b="0"/>
             <wp:docPr id="9" name="Picture 9"/>
             <wp:cNvGraphicFramePr>
               <a:graphicFrameLocks xmlns:a="http://schemas.openxmlformats.org/drawingml/2006/main" noChangeAspect="1"/>
@@ -871,7 +888,7 @@
                   <pic:spPr bwMode="auto">
                     <a:xfrm>
                       <a:off x="0" y="0"/>
-                      <a:ext cx="4057424" cy="2520377"/>
+                      <a:ext cx="3135161" cy="1947490"/>
                     </a:xfrm>
                     <a:prstGeom prst="rect">
                       <a:avLst/>
@@ -904,7 +921,21 @@
           <w:u w:val="single"/>
           <w:lang w:val="en-US"/>
         </w:rPr>
-        <w:t>Best result using Naive Bayse:</w:t>
+        <w:t xml:space="preserve">Best </w:t>
+      </w:r>
+      <w:r>
+        <w:rPr>
+          <w:u w:val="single"/>
+          <w:lang w:val="en-US"/>
+        </w:rPr>
+        <w:t xml:space="preserve">avg </w:t>
+      </w:r>
+      <w:r>
+        <w:rPr>
+          <w:u w:val="single"/>
+          <w:lang w:val="en-US"/>
+        </w:rPr>
+        <w:t>result using Naive Bayse:</w:t>
       </w:r>
     </w:p>
     <w:p>
@@ -1031,7 +1062,19 @@
         <w:rPr>
           <w:lang w:val="en-US"/>
         </w:rPr>
-        <w:t>number (NUMBER_OF_ITERATIONS) of randomly picked train features and updates vector theta.</w:t>
+        <w:t>number (NUMBER_OF_ITERATIONS</w:t>
+      </w:r>
+      <w:r>
+        <w:rPr>
+          <w:lang w:val="en-US"/>
+        </w:rPr>
+        <w:t>=10’000</w:t>
+      </w:r>
+      <w:r>
+        <w:rPr>
+          <w:lang w:val="en-US"/>
+        </w:rPr>
+        <w:t>) of randomly picked train features and updates vector theta.</w:t>
       </w:r>
       <w:r>
         <w:rPr>
@@ -1058,165 +1101,223 @@
         <w:t xml:space="preserve"> for imbalanced classes.</w:t>
       </w:r>
     </w:p>
-    <w:p>
-      <w:pPr>
-        <w:jc w:val="center"/>
-        <w:rPr>
-          <w:lang w:val="en-US"/>
-        </w:rPr>
-      </w:pPr>
-      <w:r>
-        <w:rPr>
-          <w:noProof/>
-          <w:lang w:eastAsia="de-CH"/>
-        </w:rPr>
-        <w:drawing>
-          <wp:inline distT="0" distB="0" distL="0" distR="0">
-            <wp:extent cx="3135085" cy="1226216"/>
-            <wp:effectExtent l="0" t="0" r="8255" b="0"/>
-            <wp:docPr id="4" name="Picture 4"/>
-            <wp:cNvGraphicFramePr>
-              <a:graphicFrameLocks xmlns:a="http://schemas.openxmlformats.org/drawingml/2006/main" noChangeAspect="1"/>
-            </wp:cNvGraphicFramePr>
-            <a:graphic xmlns:a="http://schemas.openxmlformats.org/drawingml/2006/main">
-              <a:graphicData uri="http://schemas.openxmlformats.org/drawingml/2006/picture">
-                <pic:pic xmlns:pic="http://schemas.openxmlformats.org/drawingml/2006/picture">
-                  <pic:nvPicPr>
-                    <pic:cNvPr id="0" name="Picture 2"/>
-                    <pic:cNvPicPr>
-                      <a:picLocks noChangeAspect="1" noChangeArrowheads="1"/>
-                    </pic:cNvPicPr>
-                  </pic:nvPicPr>
-                  <pic:blipFill>
-                    <a:blip r:embed="rId12" cstate="print">
-                      <a:extLst>
-                        <a:ext uri="{28A0092B-C50C-407E-A947-70E740481C1C}">
-                          <a14:useLocalDpi xmlns:a14="http://schemas.microsoft.com/office/drawing/2010/main" val="0"/>
-                        </a:ext>
-                      </a:extLst>
-                    </a:blip>
-                    <a:srcRect/>
-                    <a:stretch>
-                      <a:fillRect/>
-                    </a:stretch>
-                  </pic:blipFill>
-                  <pic:spPr bwMode="auto">
-                    <a:xfrm>
-                      <a:off x="0" y="0"/>
-                      <a:ext cx="3135479" cy="1226370"/>
-                    </a:xfrm>
-                    <a:prstGeom prst="rect">
-                      <a:avLst/>
-                    </a:prstGeom>
-                    <a:noFill/>
-                    <a:ln>
-                      <a:noFill/>
-                    </a:ln>
-                  </pic:spPr>
-                </pic:pic>
-              </a:graphicData>
-            </a:graphic>
-          </wp:inline>
-        </w:drawing>
-      </w:r>
-    </w:p>
-    <w:p>
-      <w:pPr>
-        <w:rPr>
-          <w:noProof/>
-          <w:lang w:eastAsia="de-CH"/>
-        </w:rPr>
-      </w:pPr>
-    </w:p>
-    <w:p>
-      <w:pPr>
-        <w:jc w:val="center"/>
-        <w:rPr>
-          <w:lang w:val="en-US"/>
-        </w:rPr>
-      </w:pPr>
-      <w:r>
-        <w:rPr>
-          <w:noProof/>
-          <w:lang w:eastAsia="de-CH"/>
-        </w:rPr>
-        <w:drawing>
-          <wp:inline distT="0" distB="0" distL="0" distR="0">
-            <wp:extent cx="3663538" cy="481208"/>
-            <wp:effectExtent l="0" t="0" r="0" b="0"/>
-            <wp:docPr id="3" name="Picture 3"/>
-            <wp:cNvGraphicFramePr>
-              <a:graphicFrameLocks xmlns:a="http://schemas.openxmlformats.org/drawingml/2006/main" noChangeAspect="1"/>
-            </wp:cNvGraphicFramePr>
-            <a:graphic xmlns:a="http://schemas.openxmlformats.org/drawingml/2006/main">
-              <a:graphicData uri="http://schemas.openxmlformats.org/drawingml/2006/picture">
-                <pic:pic xmlns:pic="http://schemas.openxmlformats.org/drawingml/2006/picture">
-                  <pic:nvPicPr>
-                    <pic:cNvPr id="0" name="Picture 1"/>
-                    <pic:cNvPicPr>
-                      <a:picLocks noChangeAspect="1" noChangeArrowheads="1"/>
-                    </pic:cNvPicPr>
-                  </pic:nvPicPr>
-                  <pic:blipFill rotWithShape="1">
-                    <a:blip r:embed="rId13">
-                      <a:extLst>
-                        <a:ext uri="{28A0092B-C50C-407E-A947-70E740481C1C}">
-                          <a14:useLocalDpi xmlns:a14="http://schemas.microsoft.com/office/drawing/2010/main" val="0"/>
-                        </a:ext>
-                      </a:extLst>
-                    </a:blip>
-                    <a:srcRect l="835" t="12948" r="2864" b="6315"/>
-                    <a:stretch/>
-                  </pic:blipFill>
-                  <pic:spPr bwMode="auto">
-                    <a:xfrm>
-                      <a:off x="0" y="0"/>
-                      <a:ext cx="3667259" cy="481697"/>
-                    </a:xfrm>
-                    <a:prstGeom prst="rect">
-                      <a:avLst/>
-                    </a:prstGeom>
-                    <a:noFill/>
-                    <a:ln>
-                      <a:noFill/>
-                    </a:ln>
-                    <a:extLst>
-                      <a:ext uri="{53640926-AAD7-44D8-BBD7-CCE9431645EC}">
-                        <a14:shadowObscured xmlns:a14="http://schemas.microsoft.com/office/drawing/2010/main"/>
-                      </a:ext>
-                    </a:extLst>
-                  </pic:spPr>
-                </pic:pic>
-              </a:graphicData>
-            </a:graphic>
-          </wp:inline>
-        </w:drawing>
-      </w:r>
-    </w:p>
-    <w:p>
-      <w:pPr>
-        <w:rPr>
-          <w:lang w:val="en-US"/>
-        </w:rPr>
-      </w:pPr>
-      <w:r>
-        <w:rPr>
-          <w:lang w:val="en-US"/>
-        </w:rPr>
-        <w:br w:type="page"/>
-      </w:r>
-    </w:p>
-    <w:p>
-      <w:pPr>
-        <w:rPr>
-          <w:lang w:val="en-US"/>
-        </w:rPr>
-      </w:pPr>
-      <w:r>
-        <w:rPr>
-          <w:lang w:val="en-US"/>
-        </w:rPr>
-        <w:lastRenderedPageBreak/>
+    <w:tbl>
+      <w:tblPr>
+        <w:tblStyle w:val="TableGrid"/>
+        <w:tblW w:w="0" w:type="auto"/>
+        <w:tblBorders>
+          <w:top w:val="none" w:sz="0" w:space="0" w:color="auto"/>
+          <w:left w:val="none" w:sz="0" w:space="0" w:color="auto"/>
+          <w:bottom w:val="none" w:sz="0" w:space="0" w:color="auto"/>
+          <w:right w:val="none" w:sz="0" w:space="0" w:color="auto"/>
+          <w:insideH w:val="none" w:sz="0" w:space="0" w:color="auto"/>
+          <w:insideV w:val="none" w:sz="0" w:space="0" w:color="auto"/>
+        </w:tblBorders>
+        <w:tblLook w:val="04A0" w:firstRow="1" w:lastRow="0" w:firstColumn="1" w:lastColumn="0" w:noHBand="0" w:noVBand="1"/>
+      </w:tblPr>
+      <w:tblGrid>
+        <w:gridCol w:w="3672"/>
+        <w:gridCol w:w="5616"/>
+      </w:tblGrid>
+      <w:tr>
+        <w:tc>
+          <w:tcPr>
+            <w:tcW w:w="4606" w:type="dxa"/>
+          </w:tcPr>
+          <w:p>
+            <w:pPr>
+              <w:rPr>
+                <w:lang w:val="en-US"/>
+              </w:rPr>
+            </w:pPr>
+            <w:r>
+              <w:rPr>
+                <w:noProof/>
+                <w:lang w:eastAsia="de-CH"/>
+              </w:rPr>
+              <w:drawing>
+                <wp:inline distT="0" distB="0" distL="0" distR="0" wp14:anchorId="1DF6739B" wp14:editId="12BDBDDB">
+                  <wp:extent cx="2179122" cy="852313"/>
+                  <wp:effectExtent l="0" t="0" r="0" b="5080"/>
+                  <wp:docPr id="4" name="Picture 4"/>
+                  <wp:cNvGraphicFramePr>
+                    <a:graphicFrameLocks xmlns:a="http://schemas.openxmlformats.org/drawingml/2006/main" noChangeAspect="1"/>
+                  </wp:cNvGraphicFramePr>
+                  <a:graphic xmlns:a="http://schemas.openxmlformats.org/drawingml/2006/main">
+                    <a:graphicData uri="http://schemas.openxmlformats.org/drawingml/2006/picture">
+                      <pic:pic xmlns:pic="http://schemas.openxmlformats.org/drawingml/2006/picture">
+                        <pic:nvPicPr>
+                          <pic:cNvPr id="0" name="Picture 2"/>
+                          <pic:cNvPicPr>
+                            <a:picLocks noChangeAspect="1" noChangeArrowheads="1"/>
+                          </pic:cNvPicPr>
+                        </pic:nvPicPr>
+                        <pic:blipFill>
+                          <a:blip r:embed="rId12" cstate="print">
+                            <a:extLst>
+                              <a:ext uri="{28A0092B-C50C-407E-A947-70E740481C1C}">
+                                <a14:useLocalDpi xmlns:a14="http://schemas.microsoft.com/office/drawing/2010/main" val="0"/>
+                              </a:ext>
+                            </a:extLst>
+                          </a:blip>
+                          <a:srcRect/>
+                          <a:stretch>
+                            <a:fillRect/>
+                          </a:stretch>
+                        </pic:blipFill>
+                        <pic:spPr bwMode="auto">
+                          <a:xfrm>
+                            <a:off x="0" y="0"/>
+                            <a:ext cx="2184645" cy="854473"/>
+                          </a:xfrm>
+                          <a:prstGeom prst="rect">
+                            <a:avLst/>
+                          </a:prstGeom>
+                          <a:noFill/>
+                          <a:ln>
+                            <a:noFill/>
+                          </a:ln>
+                        </pic:spPr>
+                      </pic:pic>
+                    </a:graphicData>
+                  </a:graphic>
+                </wp:inline>
+              </w:drawing>
+            </w:r>
+          </w:p>
+        </w:tc>
+        <w:tc>
+          <w:tcPr>
+            <w:tcW w:w="4606" w:type="dxa"/>
+          </w:tcPr>
+          <w:p>
+            <w:pPr>
+              <w:rPr>
+                <w:lang w:val="en-US"/>
+              </w:rPr>
+            </w:pPr>
+            <w:r>
+              <w:rPr>
+                <w:noProof/>
+                <w:lang w:eastAsia="de-CH"/>
+              </w:rPr>
+              <w:drawing>
+                <wp:inline distT="0" distB="0" distL="0" distR="0" wp14:anchorId="1429250C" wp14:editId="097EF077">
+                  <wp:extent cx="3426031" cy="450011"/>
+                  <wp:effectExtent l="0" t="0" r="3175" b="7620"/>
+                  <wp:docPr id="3" name="Picture 3"/>
+                  <wp:cNvGraphicFramePr>
+                    <a:graphicFrameLocks xmlns:a="http://schemas.openxmlformats.org/drawingml/2006/main" noChangeAspect="1"/>
+                  </wp:cNvGraphicFramePr>
+                  <a:graphic xmlns:a="http://schemas.openxmlformats.org/drawingml/2006/main">
+                    <a:graphicData uri="http://schemas.openxmlformats.org/drawingml/2006/picture">
+                      <pic:pic xmlns:pic="http://schemas.openxmlformats.org/drawingml/2006/picture">
+                        <pic:nvPicPr>
+                          <pic:cNvPr id="0" name="Picture 1"/>
+                          <pic:cNvPicPr>
+                            <a:picLocks noChangeAspect="1" noChangeArrowheads="1"/>
+                          </pic:cNvPicPr>
+                        </pic:nvPicPr>
+                        <pic:blipFill rotWithShape="1">
+                          <a:blip r:embed="rId13">
+                            <a:extLst>
+                              <a:ext uri="{28A0092B-C50C-407E-A947-70E740481C1C}">
+                                <a14:useLocalDpi xmlns:a14="http://schemas.microsoft.com/office/drawing/2010/main" val="0"/>
+                              </a:ext>
+                            </a:extLst>
+                          </a:blip>
+                          <a:srcRect l="835" t="12948" r="2864" b="6315"/>
+                          <a:stretch/>
+                        </pic:blipFill>
+                        <pic:spPr bwMode="auto">
+                          <a:xfrm>
+                            <a:off x="0" y="0"/>
+                            <a:ext cx="3431345" cy="450709"/>
+                          </a:xfrm>
+                          <a:prstGeom prst="rect">
+                            <a:avLst/>
+                          </a:prstGeom>
+                          <a:noFill/>
+                          <a:ln>
+                            <a:noFill/>
+                          </a:ln>
+                          <a:extLst>
+                            <a:ext uri="{53640926-AAD7-44D8-BBD7-CCE9431645EC}">
+                              <a14:shadowObscured xmlns:a14="http://schemas.microsoft.com/office/drawing/2010/main"/>
+                            </a:ext>
+                          </a:extLst>
+                        </pic:spPr>
+                      </pic:pic>
+                    </a:graphicData>
+                  </a:graphic>
+                </wp:inline>
+              </w:drawing>
+            </w:r>
+          </w:p>
+        </w:tc>
+      </w:tr>
+      <w:tr>
+        <w:tc>
+          <w:tcPr>
+            <w:tcW w:w="4606" w:type="dxa"/>
+          </w:tcPr>
+          <w:p>
+            <w:pPr>
+              <w:rPr>
+                <w:noProof/>
+                <w:lang w:eastAsia="de-CH"/>
+              </w:rPr>
+            </w:pPr>
+            <w:r>
+              <w:rPr>
+                <w:noProof/>
+                <w:lang w:eastAsia="de-CH"/>
+              </w:rPr>
+              <w:t>Wheight</w:t>
+            </w:r>
+          </w:p>
+        </w:tc>
+        <w:tc>
+          <w:tcPr>
+            <w:tcW w:w="4606" w:type="dxa"/>
+          </w:tcPr>
+          <w:p>
+            <w:pPr>
+              <w:rPr>
+                <w:noProof/>
+                <w:lang w:eastAsia="de-CH"/>
+              </w:rPr>
+            </w:pPr>
+            <w:r>
+              <w:rPr>
+                <w:noProof/>
+                <w:lang w:eastAsia="de-CH"/>
+              </w:rPr>
+              <w:t xml:space="preserve">Updating theta </w:t>
+            </w:r>
+          </w:p>
+        </w:tc>
+      </w:tr>
+    </w:tbl>
+    <w:p>
+      <w:pPr>
+        <w:rPr>
+          <w:lang w:val="en-US"/>
+        </w:rPr>
+      </w:pPr>
+    </w:p>
+    <w:p>
+      <w:pPr>
+        <w:rPr>
+          <w:lang w:val="en-US"/>
+        </w:rPr>
+      </w:pPr>
+      <w:bookmarkStart w:id="0" w:name="_GoBack"/>
+      <w:bookmarkEnd w:id="0"/>
+      <w:r>
+        <w:rPr>
+          <w:lang w:val="en-US"/>
+        </w:rPr>
         <w:t xml:space="preserve">In </w:t>
       </w:r>
       <w:r>
@@ -1343,7 +1444,21 @@
           <w:u w:val="single"/>
           <w:lang w:val="en-US"/>
         </w:rPr>
-        <w:t>Best result using Logistic Regression:</w:t>
+        <w:t xml:space="preserve">Best </w:t>
+      </w:r>
+      <w:r>
+        <w:rPr>
+          <w:u w:val="single"/>
+          <w:lang w:val="en-US"/>
+        </w:rPr>
+        <w:t xml:space="preserve">avg </w:t>
+      </w:r>
+      <w:r>
+        <w:rPr>
+          <w:u w:val="single"/>
+          <w:lang w:val="en-US"/>
+        </w:rPr>
+        <w:t>result using Logistic Regression:</w:t>
       </w:r>
     </w:p>
     <w:p>
@@ -1374,6 +1489,7 @@
         <w:rPr>
           <w:lang w:val="en-US"/>
         </w:rPr>
+        <w:lastRenderedPageBreak/>
         <w:t>SVM - Support Vector Machines</w:t>
       </w:r>
     </w:p>
@@ -1413,8 +1529,6 @@
         </w:rPr>
         <w:t>.scala</w:t>
       </w:r>
-      <w:bookmarkStart w:id="0" w:name="_GoBack"/>
-      <w:bookmarkEnd w:id="0"/>
     </w:p>
     <w:p>
       <w:pPr>
@@ -1476,7 +1590,25 @@
         <w:rPr>
           <w:lang w:val="en-US"/>
         </w:rPr>
-        <w:t>number (NUMBER_OF_ITERATIONS) of randomly picked train features and updates vector theta.</w:t>
+        <w:t>number (</w:t>
+      </w:r>
+      <w:r>
+        <w:rPr>
+          <w:lang w:val="en-US"/>
+        </w:rPr>
+        <w:t>NUMBER_OF_ITERATIONS</w:t>
+      </w:r>
+      <w:r>
+        <w:rPr>
+          <w:lang w:val="en-US"/>
+        </w:rPr>
+        <w:t>=10’000</w:t>
+      </w:r>
+      <w:r>
+        <w:rPr>
+          <w:lang w:val="en-US"/>
+        </w:rPr>
+        <w:t>) of randomly picked train features and updates vector theta.</w:t>
       </w:r>
     </w:p>
     <w:p>
@@ -2945,7 +3077,7 @@
 </file>
 
 <file path=customXml/itemProps1.xml><?xml version="1.0" encoding="utf-8"?>
-<ds:datastoreItem xmlns:ds="http://schemas.openxmlformats.org/officeDocument/2006/customXml" ds:itemID="{745D2517-879C-460B-8AB1-513DB6080135}">
+<ds:datastoreItem xmlns:ds="http://schemas.openxmlformats.org/officeDocument/2006/customXml" ds:itemID="{641BCDF8-6C41-42D9-99D5-C48F981B0B37}">
   <ds:schemaRefs>
     <ds:schemaRef ds:uri="http://schemas.openxmlformats.org/officeDocument/2006/bibliography"/>
   </ds:schemaRefs>

</xml_diff>

<commit_message>
updated README and removed unused imports
</commit_message>
<xml_diff>
--- a/assignment2/README.docx
+++ b/assignment2/README.docx
@@ -55,6 +55,7 @@
           <w:lang w:val="en-US"/>
         </w:rPr>
       </w:pPr>
+      <w:proofErr w:type="gramStart"/>
       <w:r>
         <w:rPr>
           <w:lang w:val="en-US"/>
@@ -65,7 +66,14 @@
         <w:rPr>
           <w:lang w:val="en-US"/>
         </w:rPr>
-        <w:t xml:space="preserve">.scala is main program for document classification and </w:t>
+        <w:t>.scala</w:t>
+      </w:r>
+      <w:proofErr w:type="gramEnd"/>
+      <w:r>
+        <w:rPr>
+          <w:lang w:val="en-US"/>
+        </w:rPr>
+        <w:t xml:space="preserve"> is main program for document classification and </w:t>
       </w:r>
       <w:r>
         <w:rPr>
@@ -103,7 +111,25 @@
                 <w:szCs w:val="16"/>
                 <w:lang w:val="en-US"/>
               </w:rPr>
-              <w:t xml:space="preserve">-trainData [directory]  </w:t>
+              <w:t>-</w:t>
+            </w:r>
+            <w:proofErr w:type="spellStart"/>
+            <w:r>
+              <w:rPr>
+                <w:sz w:val="16"/>
+                <w:szCs w:val="16"/>
+                <w:lang w:val="en-US"/>
+              </w:rPr>
+              <w:t>trainData</w:t>
+            </w:r>
+            <w:proofErr w:type="spellEnd"/>
+            <w:r>
+              <w:rPr>
+                <w:sz w:val="16"/>
+                <w:szCs w:val="16"/>
+                <w:lang w:val="en-US"/>
+              </w:rPr>
+              <w:t xml:space="preserve"> [directory]  </w:t>
             </w:r>
           </w:p>
         </w:tc>
@@ -125,7 +151,25 @@
                 <w:szCs w:val="16"/>
                 <w:lang w:val="en-US"/>
               </w:rPr>
-              <w:t>(directory for trainData)</w:t>
+              <w:t xml:space="preserve">(directory for </w:t>
+            </w:r>
+            <w:proofErr w:type="spellStart"/>
+            <w:r>
+              <w:rPr>
+                <w:sz w:val="16"/>
+                <w:szCs w:val="16"/>
+                <w:lang w:val="en-US"/>
+              </w:rPr>
+              <w:t>trainData</w:t>
+            </w:r>
+            <w:proofErr w:type="spellEnd"/>
+            <w:r>
+              <w:rPr>
+                <w:sz w:val="16"/>
+                <w:szCs w:val="16"/>
+                <w:lang w:val="en-US"/>
+              </w:rPr>
+              <w:t>)</w:t>
             </w:r>
           </w:p>
         </w:tc>
@@ -149,7 +193,25 @@
                 <w:szCs w:val="16"/>
                 <w:lang w:val="en-US"/>
               </w:rPr>
-              <w:t xml:space="preserve">-testData  </w:t>
+              <w:t>-</w:t>
+            </w:r>
+            <w:proofErr w:type="spellStart"/>
+            <w:r>
+              <w:rPr>
+                <w:sz w:val="16"/>
+                <w:szCs w:val="16"/>
+                <w:lang w:val="en-US"/>
+              </w:rPr>
+              <w:t>testData</w:t>
+            </w:r>
+            <w:proofErr w:type="spellEnd"/>
+            <w:r>
+              <w:rPr>
+                <w:sz w:val="16"/>
+                <w:szCs w:val="16"/>
+                <w:lang w:val="en-US"/>
+              </w:rPr>
+              <w:t xml:space="preserve">  </w:t>
             </w:r>
             <w:r>
               <w:rPr>
@@ -187,7 +249,25 @@
                 <w:szCs w:val="16"/>
                 <w:lang w:val="en-US"/>
               </w:rPr>
-              <w:t>(directory for testData)</w:t>
+              <w:t xml:space="preserve">(directory for </w:t>
+            </w:r>
+            <w:proofErr w:type="spellStart"/>
+            <w:r>
+              <w:rPr>
+                <w:sz w:val="16"/>
+                <w:szCs w:val="16"/>
+                <w:lang w:val="en-US"/>
+              </w:rPr>
+              <w:t>testData</w:t>
+            </w:r>
+            <w:proofErr w:type="spellEnd"/>
+            <w:r>
+              <w:rPr>
+                <w:sz w:val="16"/>
+                <w:szCs w:val="16"/>
+                <w:lang w:val="en-US"/>
+              </w:rPr>
+              <w:t>)</w:t>
             </w:r>
           </w:p>
         </w:tc>
@@ -211,7 +291,25 @@
                 <w:szCs w:val="16"/>
                 <w:lang w:val="en-US"/>
               </w:rPr>
-              <w:t>-labeled [true|false]</w:t>
+              <w:t>-labeled [</w:t>
+            </w:r>
+            <w:proofErr w:type="spellStart"/>
+            <w:r>
+              <w:rPr>
+                <w:sz w:val="16"/>
+                <w:szCs w:val="16"/>
+                <w:lang w:val="en-US"/>
+              </w:rPr>
+              <w:t>true|false</w:t>
+            </w:r>
+            <w:proofErr w:type="spellEnd"/>
+            <w:r>
+              <w:rPr>
+                <w:sz w:val="16"/>
+                <w:szCs w:val="16"/>
+                <w:lang w:val="en-US"/>
+              </w:rPr>
+              <w:t>]</w:t>
             </w:r>
           </w:p>
         </w:tc>
@@ -233,7 +331,25 @@
                 <w:szCs w:val="16"/>
                 <w:lang w:val="en-US"/>
               </w:rPr>
-              <w:t>(does testData contains labels/topics, if yes then true otherwise false)</w:t>
+              <w:t xml:space="preserve">(does </w:t>
+            </w:r>
+            <w:proofErr w:type="spellStart"/>
+            <w:r>
+              <w:rPr>
+                <w:sz w:val="16"/>
+                <w:szCs w:val="16"/>
+                <w:lang w:val="en-US"/>
+              </w:rPr>
+              <w:t>testData</w:t>
+            </w:r>
+            <w:proofErr w:type="spellEnd"/>
+            <w:r>
+              <w:rPr>
+                <w:sz w:val="16"/>
+                <w:szCs w:val="16"/>
+                <w:lang w:val="en-US"/>
+              </w:rPr>
+              <w:t xml:space="preserve"> contains labels/topics, if yes then true otherwise false)</w:t>
             </w:r>
           </w:p>
         </w:tc>
@@ -279,7 +395,25 @@
                 <w:szCs w:val="16"/>
                 <w:lang w:val="en-US"/>
               </w:rPr>
-              <w:t>(NB for NaiveBayse, LR for Logistic Regression, SVM for Support Vector Machines)</w:t>
+              <w:t xml:space="preserve">(NB for </w:t>
+            </w:r>
+            <w:proofErr w:type="spellStart"/>
+            <w:r>
+              <w:rPr>
+                <w:sz w:val="16"/>
+                <w:szCs w:val="16"/>
+                <w:lang w:val="en-US"/>
+              </w:rPr>
+              <w:t>NaiveBayse</w:t>
+            </w:r>
+            <w:proofErr w:type="spellEnd"/>
+            <w:r>
+              <w:rPr>
+                <w:sz w:val="16"/>
+                <w:szCs w:val="16"/>
+                <w:lang w:val="en-US"/>
+              </w:rPr>
+              <w:t>, LR for Logistic Regression, SVM for Support Vector Machines)</w:t>
             </w:r>
           </w:p>
         </w:tc>
@@ -308,7 +442,49 @@
         <w:rPr>
           <w:lang w:val="en-US"/>
         </w:rPr>
-        <w:t>-trainData C:/IR/trainData/ -testData C</w:t>
+        <w:t>-</w:t>
+      </w:r>
+      <w:proofErr w:type="spellStart"/>
+      <w:r>
+        <w:rPr>
+          <w:lang w:val="en-US"/>
+        </w:rPr>
+        <w:t>trainData</w:t>
+      </w:r>
+      <w:proofErr w:type="spellEnd"/>
+      <w:r>
+        <w:rPr>
+          <w:lang w:val="en-US"/>
+        </w:rPr>
+        <w:t xml:space="preserve"> C</w:t>
+      </w:r>
+      <w:proofErr w:type="gramStart"/>
+      <w:r>
+        <w:rPr>
+          <w:lang w:val="en-US"/>
+        </w:rPr>
+        <w:t>:/</w:t>
+      </w:r>
+      <w:proofErr w:type="gramEnd"/>
+      <w:r>
+        <w:rPr>
+          <w:lang w:val="en-US"/>
+        </w:rPr>
+        <w:t>IR/trainData/ -</w:t>
+      </w:r>
+      <w:proofErr w:type="spellStart"/>
+      <w:r>
+        <w:rPr>
+          <w:lang w:val="en-US"/>
+        </w:rPr>
+        <w:t>testData</w:t>
+      </w:r>
+      <w:proofErr w:type="spellEnd"/>
+      <w:r>
+        <w:rPr>
+          <w:lang w:val="en-US"/>
+        </w:rPr>
+        <w:t xml:space="preserve"> C</w:t>
       </w:r>
       <w:r>
         <w:rPr>
@@ -345,7 +521,72 @@
         <w:rPr>
           <w:lang w:val="en-US"/>
         </w:rPr>
-        <w:t>-Xss400m -Xms2g -Xmx4g -XX:-UseGCOverheadLimit</w:t>
+        <w:t>-Xss400m -Xms2g -Xmx4g -XX:-</w:t>
+      </w:r>
+      <w:proofErr w:type="spellStart"/>
+      <w:r>
+        <w:rPr>
+          <w:lang w:val="en-US"/>
+        </w:rPr>
+        <w:t>UseGCOverheadLimit</w:t>
+      </w:r>
+      <w:proofErr w:type="spellEnd"/>
+    </w:p>
+    <w:p>
+      <w:pPr>
+        <w:rPr>
+          <w:lang w:val="en-US"/>
+        </w:rPr>
+      </w:pPr>
+      <w:r>
+        <w:rPr>
+          <w:lang w:val="en-US"/>
+        </w:rPr>
+        <w:t>This project uses</w:t>
+      </w:r>
+      <w:r>
+        <w:rPr>
+          <w:lang w:val="en-US"/>
+        </w:rPr>
+        <w:t xml:space="preserve"> </w:t>
+      </w:r>
+      <w:r>
+        <w:rPr>
+          <w:lang w:val="en-US"/>
+        </w:rPr>
+        <w:t xml:space="preserve">one data structure class </w:t>
+      </w:r>
+      <w:r>
+        <w:rPr>
+          <w:lang w:val="en-US"/>
+        </w:rPr>
+        <w:t>from Breeze</w:t>
+      </w:r>
+      <w:r>
+        <w:rPr>
+          <w:lang w:val="en-US"/>
+        </w:rPr>
+        <w:t xml:space="preserve">: </w:t>
+      </w:r>
+      <w:proofErr w:type="spellStart"/>
+      <w:r>
+        <w:rPr>
+          <w:lang w:val="en-US"/>
+        </w:rPr>
+        <w:t>breeze.linalg.</w:t>
+      </w:r>
+      <w:r>
+        <w:rPr>
+          <w:lang w:val="en-US"/>
+        </w:rPr>
+        <w:t>SparseVector</w:t>
+      </w:r>
+      <w:proofErr w:type="spellEnd"/>
+      <w:r>
+        <w:rPr>
+          <w:lang w:val="en-US"/>
+        </w:rPr>
+        <w:t>.</w:t>
       </w:r>
     </w:p>
     <w:p>
@@ -397,7 +638,35 @@
         <w:rPr>
           <w:lang w:val="en-US"/>
         </w:rPr>
-        <w:t>All 3 classification are using StopWords (assignment2.StopWords.scala) and Stemming (com.github.aztek.porterstemmer.PortStemmer.scala)</w:t>
+        <w:t xml:space="preserve">All 3 classification are using </w:t>
+      </w:r>
+      <w:proofErr w:type="spellStart"/>
+      <w:r>
+        <w:rPr>
+          <w:lang w:val="en-US"/>
+        </w:rPr>
+        <w:t>StopWords</w:t>
+      </w:r>
+      <w:proofErr w:type="spellEnd"/>
+      <w:r>
+        <w:rPr>
+          <w:lang w:val="en-US"/>
+        </w:rPr>
+        <w:t xml:space="preserve"> (assignment2.StopWords.scala) and Stemming (</w:t>
+      </w:r>
+      <w:proofErr w:type="spellStart"/>
+      <w:r>
+        <w:rPr>
+          <w:lang w:val="en-US"/>
+        </w:rPr>
+        <w:t>com.github.aztek.porterstemmer.PortStemmer.scala</w:t>
+      </w:r>
+      <w:proofErr w:type="spellEnd"/>
+      <w:r>
+        <w:rPr>
+          <w:lang w:val="en-US"/>
+        </w:rPr>
+        <w:t>)</w:t>
       </w:r>
     </w:p>
     <w:p>
@@ -411,8 +680,16 @@
         <w:rPr>
           <w:lang w:val="en-US"/>
         </w:rPr>
-        <w:t>Naive Bayse</w:t>
-      </w:r>
+        <w:t xml:space="preserve">Naive </w:t>
+      </w:r>
+      <w:proofErr w:type="spellStart"/>
+      <w:r>
+        <w:rPr>
+          <w:lang w:val="en-US"/>
+        </w:rPr>
+        <w:t>Bayse</w:t>
+      </w:r>
+      <w:proofErr w:type="spellEnd"/>
     </w:p>
     <w:p>
       <w:pPr>
@@ -467,7 +744,21 @@
         <w:rPr>
           <w:lang w:val="en-US"/>
         </w:rPr>
-        <w:t xml:space="preserve"> assignment2.index.IndexBuilder collects all relevant information from train data, such as nr of documents, topic counts, topic length (total number of tokens for each topic) and topicTfIndex ( collection frequency for each topic ), and puts it in Memory.</w:t>
+        <w:t xml:space="preserve"> assignment2.index.IndexBuilder collects all relevant information from train data, such as nr of documents, topic counts, topic length (total number of tokens for each topic) and </w:t>
+      </w:r>
+      <w:proofErr w:type="spellStart"/>
+      <w:r>
+        <w:rPr>
+          <w:lang w:val="en-US"/>
+        </w:rPr>
+        <w:t>topicTfIndex</w:t>
+      </w:r>
+      <w:proofErr w:type="spellEnd"/>
+      <w:r>
+        <w:rPr>
+          <w:lang w:val="en-US"/>
+        </w:rPr>
+        <w:t xml:space="preserve"> ( collection frequency for each topic ), and puts it in Memory.</w:t>
       </w:r>
     </w:p>
     <w:p>
@@ -501,11 +792,19 @@
           <w:lang w:val="en-US"/>
         </w:rPr>
       </w:pPr>
-      <w:r>
-        <w:rPr>
-          <w:lang w:val="en-US"/>
-        </w:rPr>
-        <w:t xml:space="preserve">NaiveBayseClassification goes over test data </w:t>
+      <w:proofErr w:type="spellStart"/>
+      <w:r>
+        <w:rPr>
+          <w:lang w:val="en-US"/>
+        </w:rPr>
+        <w:t>NaiveBayseClassification</w:t>
+      </w:r>
+      <w:proofErr w:type="spellEnd"/>
+      <w:r>
+        <w:rPr>
+          <w:lang w:val="en-US"/>
+        </w:rPr>
+        <w:t xml:space="preserve"> goes over test data </w:t>
       </w:r>
       <w:r>
         <w:rPr>
@@ -799,16 +1098,18 @@
       </w:pPr>
     </w:p>
     <w:p>
-      <w:r>
+      <w:pPr>
+        <w:rPr>
+          <w:lang w:val="en-US"/>
+        </w:rPr>
+      </w:pPr>
+      <w:r>
+        <w:rPr>
+          <w:lang w:val="en-US"/>
+        </w:rPr>
         <w:br w:type="page"/>
       </w:r>
-    </w:p>
-    <w:p>
-      <w:pPr>
-        <w:rPr>
-          <w:lang w:val="en-US"/>
-        </w:rPr>
-      </w:pPr>
+      <w:proofErr w:type="spellStart"/>
       <w:r>
         <w:rPr>
           <w:lang w:val="en-US"/>
@@ -816,6 +1117,7 @@
         <w:lastRenderedPageBreak/>
         <w:t>NaiveBayseClassification</w:t>
       </w:r>
+      <w:proofErr w:type="spellEnd"/>
       <w:r>
         <w:rPr>
           <w:lang w:val="en-US"/>
@@ -838,13 +1140,21 @@
         <w:rPr>
           <w:lang w:val="en-US"/>
         </w:rPr>
-        <w:t xml:space="preserve"> In screen below it is shown why I have chosen 3 topics.  It i</w:t>
-      </w:r>
-      <w:r>
-        <w:rPr>
-          <w:lang w:val="en-US"/>
-        </w:rPr>
-        <w:t>s producing the best F</w:t>
+        <w:t xml:space="preserve"> In screen below it is shown why I have chosen 3 topics.  It </w:t>
+      </w:r>
+      <w:r>
+        <w:rPr>
+          <w:lang w:val="en-US"/>
+        </w:rPr>
+        <w:t>results in the</w:t>
+      </w:r>
+      <w:bookmarkStart w:id="0" w:name="_GoBack"/>
+      <w:bookmarkEnd w:id="0"/>
+      <w:r>
+        <w:rPr>
+          <w:lang w:val="en-US"/>
+        </w:rPr>
+        <w:t xml:space="preserve"> best F</w:t>
       </w:r>
       <w:r>
         <w:rPr>
@@ -923,19 +1233,44 @@
         </w:rPr>
         <w:t xml:space="preserve">Best </w:t>
       </w:r>
+      <w:proofErr w:type="spellStart"/>
       <w:r>
         <w:rPr>
           <w:u w:val="single"/>
           <w:lang w:val="en-US"/>
         </w:rPr>
-        <w:t xml:space="preserve">avg </w:t>
-      </w:r>
+        <w:t>avg</w:t>
+      </w:r>
+      <w:proofErr w:type="spellEnd"/>
       <w:r>
         <w:rPr>
           <w:u w:val="single"/>
           <w:lang w:val="en-US"/>
         </w:rPr>
-        <w:t>result using Naive Bayse:</w:t>
+        <w:t xml:space="preserve"> </w:t>
+      </w:r>
+      <w:r>
+        <w:rPr>
+          <w:u w:val="single"/>
+          <w:lang w:val="en-US"/>
+        </w:rPr>
+        <w:t xml:space="preserve">result using Naive </w:t>
+      </w:r>
+      <w:proofErr w:type="spellStart"/>
+      <w:r>
+        <w:rPr>
+          <w:u w:val="single"/>
+          <w:lang w:val="en-US"/>
+        </w:rPr>
+        <w:t>Bayse</w:t>
+      </w:r>
+      <w:proofErr w:type="spellEnd"/>
+      <w:r>
+        <w:rPr>
+          <w:u w:val="single"/>
+          <w:lang w:val="en-US"/>
+        </w:rPr>
+        <w:t>:</w:t>
       </w:r>
     </w:p>
     <w:p>
@@ -960,7 +1295,21 @@
         <w:rPr>
           <w:lang w:val="en-US"/>
         </w:rPr>
-        <w:t>= 0.7194131709337228 , R= 0.7333289634</w:t>
+        <w:t xml:space="preserve">= </w:t>
+      </w:r>
+      <w:proofErr w:type="gramStart"/>
+      <w:r>
+        <w:rPr>
+          <w:lang w:val="en-US"/>
+        </w:rPr>
+        <w:t>0.7194131709337228 ,</w:t>
+      </w:r>
+      <w:proofErr w:type="gramEnd"/>
+      <w:r>
+        <w:rPr>
+          <w:lang w:val="en-US"/>
+        </w:rPr>
+        <w:t xml:space="preserve"> R= 0.7333289634</w:t>
       </w:r>
       <w:r>
         <w:rPr>
@@ -1024,7 +1373,21 @@
         <w:rPr>
           <w:lang w:val="en-US"/>
         </w:rPr>
-        <w:t xml:space="preserve">In a first pass LogisticRegressionClassification uses assignment2.index.FeatureBuilder to collect separately all features (term frequencies) from train and test data. </w:t>
+        <w:t xml:space="preserve">In a first pass </w:t>
+      </w:r>
+      <w:proofErr w:type="spellStart"/>
+      <w:r>
+        <w:rPr>
+          <w:lang w:val="en-US"/>
+        </w:rPr>
+        <w:t>LogisticRegressionClassification</w:t>
+      </w:r>
+      <w:proofErr w:type="spellEnd"/>
+      <w:r>
+        <w:rPr>
+          <w:lang w:val="en-US"/>
+        </w:rPr>
+        <w:t xml:space="preserve"> uses assignment2.index.FeatureBuilder to collect separately all features (term frequencies) from train and test data. </w:t>
       </w:r>
     </w:p>
     <w:p>
@@ -1312,8 +1675,6 @@
           <w:lang w:val="en-US"/>
         </w:rPr>
       </w:pPr>
-      <w:bookmarkStart w:id="0" w:name="_GoBack"/>
-      <w:bookmarkEnd w:id="0"/>
       <w:r>
         <w:rPr>
           <w:lang w:val="en-US"/>
@@ -1345,12 +1706,14 @@
         </w:rPr>
         <w:t xml:space="preserve">For each test document </w:t>
       </w:r>
+      <w:proofErr w:type="spellStart"/>
       <w:r>
         <w:rPr>
           <w:lang w:val="en-US"/>
         </w:rPr>
         <w:t>LogisticRegression</w:t>
       </w:r>
+      <w:proofErr w:type="spellEnd"/>
       <w:r>
         <w:rPr>
           <w:lang w:val="en-US"/>
@@ -1446,12 +1809,21 @@
         </w:rPr>
         <w:t xml:space="preserve">Best </w:t>
       </w:r>
+      <w:proofErr w:type="spellStart"/>
       <w:r>
         <w:rPr>
           <w:u w:val="single"/>
           <w:lang w:val="en-US"/>
         </w:rPr>
-        <w:t xml:space="preserve">avg </w:t>
+        <w:t>avg</w:t>
+      </w:r>
+      <w:proofErr w:type="spellEnd"/>
+      <w:r>
+        <w:rPr>
+          <w:u w:val="single"/>
+          <w:lang w:val="en-US"/>
+        </w:rPr>
+        <w:t xml:space="preserve"> </w:t>
       </w:r>
       <w:r>
         <w:rPr>
@@ -1475,7 +1847,21 @@
         <w:rPr>
           <w:lang w:val="en-US"/>
         </w:rPr>
-        <w:t>Precision= 0.22266917745103393 , Recall= 0.3768042188256521 , F1= 0.2683379337145363</w:t>
+        <w:t xml:space="preserve">Precision= </w:t>
+      </w:r>
+      <w:proofErr w:type="gramStart"/>
+      <w:r>
+        <w:rPr>
+          <w:lang w:val="en-US"/>
+        </w:rPr>
+        <w:t>0.22266917745103393 ,</w:t>
+      </w:r>
+      <w:proofErr w:type="gramEnd"/>
+      <w:r>
+        <w:rPr>
+          <w:lang w:val="en-US"/>
+        </w:rPr>
+        <w:t xml:space="preserve"> Recall= 0.3768042188256521 , F1= 0.2683379337145363</w:t>
       </w:r>
     </w:p>
     <w:p>
@@ -1540,7 +1926,21 @@
         <w:rPr>
           <w:lang w:val="en-US"/>
         </w:rPr>
-        <w:t xml:space="preserve">In a first pass SvmClassification uses assignment2.index.FeatureBuilder to collect </w:t>
+        <w:t xml:space="preserve">In a first pass </w:t>
+      </w:r>
+      <w:proofErr w:type="spellStart"/>
+      <w:r>
+        <w:rPr>
+          <w:lang w:val="en-US"/>
+        </w:rPr>
+        <w:t>SvmClassification</w:t>
+      </w:r>
+      <w:proofErr w:type="spellEnd"/>
+      <w:r>
+        <w:rPr>
+          <w:lang w:val="en-US"/>
+        </w:rPr>
+        <w:t xml:space="preserve"> uses assignment2.index.FeatureBuilder to collect </w:t>
       </w:r>
       <w:r>
         <w:rPr>
@@ -1710,11 +2110,19 @@
         </w:rPr>
         <w:t xml:space="preserve"> and </w:t>
       </w:r>
-      <w:r>
-        <w:rPr>
-          <w:lang w:val="en-US"/>
-        </w:rPr>
-        <w:t>and applies classification function below to see if topic occurs in document or not</w:t>
+      <w:proofErr w:type="spellStart"/>
+      <w:r>
+        <w:rPr>
+          <w:lang w:val="en-US"/>
+        </w:rPr>
+        <w:t>and</w:t>
+      </w:r>
+      <w:proofErr w:type="spellEnd"/>
+      <w:r>
+        <w:rPr>
+          <w:lang w:val="en-US"/>
+        </w:rPr>
+        <w:t xml:space="preserve"> applies classification function below to see if topic occurs in document or not</w:t>
       </w:r>
       <w:r>
         <w:rPr>
@@ -1823,18 +2231,27 @@
         </w:rPr>
         <w:t xml:space="preserve">Best </w:t>
       </w:r>
+      <w:proofErr w:type="spellStart"/>
       <w:r>
         <w:rPr>
           <w:u w:val="single"/>
           <w:lang w:val="en-US"/>
         </w:rPr>
-        <w:t xml:space="preserve">avg </w:t>
-      </w:r>
+        <w:t>avg</w:t>
+      </w:r>
+      <w:proofErr w:type="spellEnd"/>
       <w:r>
         <w:rPr>
           <w:u w:val="single"/>
           <w:lang w:val="en-US"/>
         </w:rPr>
+        <w:t xml:space="preserve"> </w:t>
+      </w:r>
+      <w:r>
+        <w:rPr>
+          <w:u w:val="single"/>
+          <w:lang w:val="en-US"/>
+        </w:rPr>
         <w:t>result using SVM:</w:t>
       </w:r>
     </w:p>
@@ -1856,6 +2273,7 @@
         </w:rPr>
         <w:t>recision</w:t>
       </w:r>
+      <w:proofErr w:type="gramStart"/>
       <w:r>
         <w:rPr>
           <w:lang w:val="en-US"/>
@@ -1874,6 +2292,7 @@
         </w:rPr>
         <w:t>0.776048635620022</w:t>
       </w:r>
+      <w:proofErr w:type="gramEnd"/>
       <w:r>
         <w:rPr>
           <w:lang w:val="en-US"/>
@@ -3077,7 +3496,7 @@
 </file>
 
 <file path=customXml/itemProps1.xml><?xml version="1.0" encoding="utf-8"?>
-<ds:datastoreItem xmlns:ds="http://schemas.openxmlformats.org/officeDocument/2006/customXml" ds:itemID="{641BCDF8-6C41-42D9-99D5-C48F981B0B37}">
+<ds:datastoreItem xmlns:ds="http://schemas.openxmlformats.org/officeDocument/2006/customXml" ds:itemID="{99D4EA81-2BA0-4049-9D38-A2A59B3B8468}">
   <ds:schemaRefs>
     <ds:schemaRef ds:uri="http://schemas.openxmlformats.org/officeDocument/2006/bibliography"/>
   </ds:schemaRefs>

</xml_diff>

<commit_message>
fixed type and updated pdf
</commit_message>
<xml_diff>
--- a/assignment2/README.docx
+++ b/assignment2/README.docx
@@ -7,44 +7,61 @@
         <w:pStyle w:val="Title"/>
         <w:jc w:val="center"/>
         <w:rPr>
-          <w:lang w:val="en-US"/>
-        </w:rPr>
-      </w:pPr>
-      <w:r>
-        <w:rPr>
-          <w:lang w:val="en-US"/>
+          <w:lang w:val="fr-CH"/>
+        </w:rPr>
+      </w:pPr>
+      <w:bookmarkStart w:id="0" w:name="_GoBack"/>
+      <w:bookmarkEnd w:id="0"/>
+      <w:r>
+        <w:rPr>
+          <w:lang w:val="fr-CH"/>
         </w:rPr>
         <w:t xml:space="preserve">IR – </w:t>
       </w:r>
       <w:r>
         <w:rPr>
-          <w:lang w:val="en-US"/>
+          <w:lang w:val="fr-CH"/>
         </w:rPr>
         <w:t>Document</w:t>
       </w:r>
       <w:r>
         <w:rPr>
-          <w:lang w:val="en-US"/>
+          <w:lang w:val="fr-CH"/>
         </w:rPr>
         <w:t xml:space="preserve"> Classification</w:t>
       </w:r>
     </w:p>
     <w:p>
       <w:pPr>
+        <w:pStyle w:val="Subtitle"/>
+        <w:jc w:val="center"/>
+        <w:rPr>
+          <w:lang w:val="fr-CH"/>
+        </w:rPr>
+      </w:pPr>
+      <w:r>
+        <w:rPr>
+          <w:lang w:val="fr-CH"/>
+        </w:rPr>
+        <w:t>Cyrill Zadra</w:t>
+      </w:r>
+    </w:p>
+    <w:p>
+      <w:pPr>
         <w:pStyle w:val="Heading1"/>
         <w:rPr>
-          <w:lang w:val="en-US"/>
-        </w:rPr>
-      </w:pPr>
-      <w:r>
-        <w:rPr>
-          <w:lang w:val="en-US"/>
+          <w:lang w:val="fr-CH"/>
+        </w:rPr>
+      </w:pPr>
+      <w:r>
+        <w:rPr>
+          <w:lang w:val="fr-CH"/>
         </w:rPr>
         <w:t xml:space="preserve">Main </w:t>
       </w:r>
       <w:r>
         <w:rPr>
-          <w:lang w:val="en-US"/>
+          <w:lang w:val="fr-CH"/>
         </w:rPr>
         <w:t>program</w:t>
       </w:r>
@@ -55,7 +72,6 @@
           <w:lang w:val="en-US"/>
         </w:rPr>
       </w:pPr>
-      <w:proofErr w:type="gramStart"/>
       <w:r>
         <w:rPr>
           <w:lang w:val="en-US"/>
@@ -66,14 +82,7 @@
         <w:rPr>
           <w:lang w:val="en-US"/>
         </w:rPr>
-        <w:t>.scala</w:t>
-      </w:r>
-      <w:proofErr w:type="gramEnd"/>
-      <w:r>
-        <w:rPr>
-          <w:lang w:val="en-US"/>
-        </w:rPr>
-        <w:t xml:space="preserve"> is main program for document classification and </w:t>
+        <w:t xml:space="preserve">.scala is main program for document classification and </w:t>
       </w:r>
       <w:r>
         <w:rPr>
@@ -111,25 +120,7 @@
                 <w:szCs w:val="16"/>
                 <w:lang w:val="en-US"/>
               </w:rPr>
-              <w:t>-</w:t>
-            </w:r>
-            <w:proofErr w:type="spellStart"/>
-            <w:r>
-              <w:rPr>
-                <w:sz w:val="16"/>
-                <w:szCs w:val="16"/>
-                <w:lang w:val="en-US"/>
-              </w:rPr>
-              <w:t>trainData</w:t>
-            </w:r>
-            <w:proofErr w:type="spellEnd"/>
-            <w:r>
-              <w:rPr>
-                <w:sz w:val="16"/>
-                <w:szCs w:val="16"/>
-                <w:lang w:val="en-US"/>
-              </w:rPr>
-              <w:t xml:space="preserve"> [directory]  </w:t>
+              <w:t xml:space="preserve">-trainData [directory]  </w:t>
             </w:r>
           </w:p>
         </w:tc>
@@ -151,25 +142,7 @@
                 <w:szCs w:val="16"/>
                 <w:lang w:val="en-US"/>
               </w:rPr>
-              <w:t xml:space="preserve">(directory for </w:t>
-            </w:r>
-            <w:proofErr w:type="spellStart"/>
-            <w:r>
-              <w:rPr>
-                <w:sz w:val="16"/>
-                <w:szCs w:val="16"/>
-                <w:lang w:val="en-US"/>
-              </w:rPr>
-              <w:t>trainData</w:t>
-            </w:r>
-            <w:proofErr w:type="spellEnd"/>
-            <w:r>
-              <w:rPr>
-                <w:sz w:val="16"/>
-                <w:szCs w:val="16"/>
-                <w:lang w:val="en-US"/>
-              </w:rPr>
-              <w:t>)</w:t>
+              <w:t>(directory for trainData)</w:t>
             </w:r>
           </w:p>
         </w:tc>
@@ -193,25 +166,7 @@
                 <w:szCs w:val="16"/>
                 <w:lang w:val="en-US"/>
               </w:rPr>
-              <w:t>-</w:t>
-            </w:r>
-            <w:proofErr w:type="spellStart"/>
-            <w:r>
-              <w:rPr>
-                <w:sz w:val="16"/>
-                <w:szCs w:val="16"/>
-                <w:lang w:val="en-US"/>
-              </w:rPr>
-              <w:t>testData</w:t>
-            </w:r>
-            <w:proofErr w:type="spellEnd"/>
-            <w:r>
-              <w:rPr>
-                <w:sz w:val="16"/>
-                <w:szCs w:val="16"/>
-                <w:lang w:val="en-US"/>
-              </w:rPr>
-              <w:t xml:space="preserve">  </w:t>
+              <w:t xml:space="preserve">-testData  </w:t>
             </w:r>
             <w:r>
               <w:rPr>
@@ -249,25 +204,7 @@
                 <w:szCs w:val="16"/>
                 <w:lang w:val="en-US"/>
               </w:rPr>
-              <w:t xml:space="preserve">(directory for </w:t>
-            </w:r>
-            <w:proofErr w:type="spellStart"/>
-            <w:r>
-              <w:rPr>
-                <w:sz w:val="16"/>
-                <w:szCs w:val="16"/>
-                <w:lang w:val="en-US"/>
-              </w:rPr>
-              <w:t>testData</w:t>
-            </w:r>
-            <w:proofErr w:type="spellEnd"/>
-            <w:r>
-              <w:rPr>
-                <w:sz w:val="16"/>
-                <w:szCs w:val="16"/>
-                <w:lang w:val="en-US"/>
-              </w:rPr>
-              <w:t>)</w:t>
+              <w:t>(directory for testData)</w:t>
             </w:r>
           </w:p>
         </w:tc>
@@ -291,25 +228,7 @@
                 <w:szCs w:val="16"/>
                 <w:lang w:val="en-US"/>
               </w:rPr>
-              <w:t>-labeled [</w:t>
-            </w:r>
-            <w:proofErr w:type="spellStart"/>
-            <w:r>
-              <w:rPr>
-                <w:sz w:val="16"/>
-                <w:szCs w:val="16"/>
-                <w:lang w:val="en-US"/>
-              </w:rPr>
-              <w:t>true|false</w:t>
-            </w:r>
-            <w:proofErr w:type="spellEnd"/>
-            <w:r>
-              <w:rPr>
-                <w:sz w:val="16"/>
-                <w:szCs w:val="16"/>
-                <w:lang w:val="en-US"/>
-              </w:rPr>
-              <w:t>]</w:t>
+              <w:t>-labeled [true|false]</w:t>
             </w:r>
           </w:p>
         </w:tc>
@@ -331,25 +250,7 @@
                 <w:szCs w:val="16"/>
                 <w:lang w:val="en-US"/>
               </w:rPr>
-              <w:t xml:space="preserve">(does </w:t>
-            </w:r>
-            <w:proofErr w:type="spellStart"/>
-            <w:r>
-              <w:rPr>
-                <w:sz w:val="16"/>
-                <w:szCs w:val="16"/>
-                <w:lang w:val="en-US"/>
-              </w:rPr>
-              <w:t>testData</w:t>
-            </w:r>
-            <w:proofErr w:type="spellEnd"/>
-            <w:r>
-              <w:rPr>
-                <w:sz w:val="16"/>
-                <w:szCs w:val="16"/>
-                <w:lang w:val="en-US"/>
-              </w:rPr>
-              <w:t xml:space="preserve"> contains labels/topics, if yes then true otherwise false)</w:t>
+              <w:t>(does testData contains labels/topics, if yes then true otherwise false)</w:t>
             </w:r>
           </w:p>
         </w:tc>
@@ -395,25 +296,7 @@
                 <w:szCs w:val="16"/>
                 <w:lang w:val="en-US"/>
               </w:rPr>
-              <w:t xml:space="preserve">(NB for </w:t>
-            </w:r>
-            <w:proofErr w:type="spellStart"/>
-            <w:r>
-              <w:rPr>
-                <w:sz w:val="16"/>
-                <w:szCs w:val="16"/>
-                <w:lang w:val="en-US"/>
-              </w:rPr>
-              <w:t>NaiveBayse</w:t>
-            </w:r>
-            <w:proofErr w:type="spellEnd"/>
-            <w:r>
-              <w:rPr>
-                <w:sz w:val="16"/>
-                <w:szCs w:val="16"/>
-                <w:lang w:val="en-US"/>
-              </w:rPr>
-              <w:t>, LR for Logistic Regression, SVM for Support Vector Machines)</w:t>
+              <w:t>(NB for NaiveBayse, LR for Logistic Regression, SVM for Support Vector Machines)</w:t>
             </w:r>
           </w:p>
         </w:tc>
@@ -442,49 +325,7 @@
         <w:rPr>
           <w:lang w:val="en-US"/>
         </w:rPr>
-        <w:t>-</w:t>
-      </w:r>
-      <w:proofErr w:type="spellStart"/>
-      <w:r>
-        <w:rPr>
-          <w:lang w:val="en-US"/>
-        </w:rPr>
-        <w:t>trainData</w:t>
-      </w:r>
-      <w:proofErr w:type="spellEnd"/>
-      <w:r>
-        <w:rPr>
-          <w:lang w:val="en-US"/>
-        </w:rPr>
-        <w:t xml:space="preserve"> C</w:t>
-      </w:r>
-      <w:proofErr w:type="gramStart"/>
-      <w:r>
-        <w:rPr>
-          <w:lang w:val="en-US"/>
-        </w:rPr>
-        <w:t>:/</w:t>
-      </w:r>
-      <w:proofErr w:type="gramEnd"/>
-      <w:r>
-        <w:rPr>
-          <w:lang w:val="en-US"/>
-        </w:rPr>
-        <w:t>IR/trainData/ -</w:t>
-      </w:r>
-      <w:proofErr w:type="spellStart"/>
-      <w:r>
-        <w:rPr>
-          <w:lang w:val="en-US"/>
-        </w:rPr>
-        <w:t>testData</w:t>
-      </w:r>
-      <w:proofErr w:type="spellEnd"/>
-      <w:r>
-        <w:rPr>
-          <w:lang w:val="en-US"/>
-        </w:rPr>
-        <w:t xml:space="preserve"> C</w:t>
+        <w:t>-trainData C:/IR/trainData/ -testData C</w:t>
       </w:r>
       <w:r>
         <w:rPr>
@@ -521,16 +362,8 @@
         <w:rPr>
           <w:lang w:val="en-US"/>
         </w:rPr>
-        <w:t>-Xss400m -Xms2g -Xmx4g -XX:-</w:t>
-      </w:r>
-      <w:proofErr w:type="spellStart"/>
-      <w:r>
-        <w:rPr>
-          <w:lang w:val="en-US"/>
-        </w:rPr>
-        <w:t>UseGCOverheadLimit</w:t>
-      </w:r>
-      <w:proofErr w:type="spellEnd"/>
+        <w:t>-Xss400m -Xms2g -Xmx4g -XX:-UseGCOverheadLimit</w:t>
+      </w:r>
     </w:p>
     <w:p>
       <w:pPr>
@@ -566,27 +399,13 @@
         <w:rPr>
           <w:lang w:val="en-US"/>
         </w:rPr>
-        <w:t xml:space="preserve">: </w:t>
-      </w:r>
-      <w:proofErr w:type="spellStart"/>
-      <w:r>
-        <w:rPr>
-          <w:lang w:val="en-US"/>
-        </w:rPr>
-        <w:t>breeze.linalg.</w:t>
-      </w:r>
-      <w:r>
-        <w:rPr>
-          <w:lang w:val="en-US"/>
-        </w:rPr>
-        <w:t>SparseVector</w:t>
-      </w:r>
-      <w:proofErr w:type="spellEnd"/>
-      <w:r>
-        <w:rPr>
-          <w:lang w:val="en-US"/>
-        </w:rPr>
-        <w:t>.</w:t>
+        <w:t>: breeze.linalg.</w:t>
+      </w:r>
+      <w:r>
+        <w:rPr>
+          <w:lang w:val="en-US"/>
+        </w:rPr>
+        <w:t>SparseVector.</w:t>
       </w:r>
     </w:p>
     <w:p>
@@ -627,46 +446,17 @@
         </w:rPr>
         <w:t>one-vs-all approach.</w:t>
       </w:r>
-    </w:p>
-    <w:p>
-      <w:pPr>
-        <w:rPr>
-          <w:lang w:val="en-US"/>
-        </w:rPr>
-      </w:pPr>
-      <w:r>
-        <w:rPr>
-          <w:lang w:val="en-US"/>
-        </w:rPr>
-        <w:t xml:space="preserve">All 3 classification are using </w:t>
-      </w:r>
-      <w:proofErr w:type="spellStart"/>
-      <w:r>
-        <w:rPr>
-          <w:lang w:val="en-US"/>
-        </w:rPr>
-        <w:t>StopWords</w:t>
-      </w:r>
-      <w:proofErr w:type="spellEnd"/>
-      <w:r>
-        <w:rPr>
-          <w:lang w:val="en-US"/>
-        </w:rPr>
-        <w:t xml:space="preserve"> (assignment2.StopWords.scala) and Stemming (</w:t>
-      </w:r>
-      <w:proofErr w:type="spellStart"/>
-      <w:r>
-        <w:rPr>
-          <w:lang w:val="en-US"/>
-        </w:rPr>
-        <w:t>com.github.aztek.porterstemmer.PortStemmer.scala</w:t>
-      </w:r>
-      <w:proofErr w:type="spellEnd"/>
-      <w:r>
-        <w:rPr>
-          <w:lang w:val="en-US"/>
-        </w:rPr>
-        <w:t>)</w:t>
+      <w:r>
+        <w:rPr>
+          <w:lang w:val="en-US"/>
+        </w:rPr>
+        <w:t xml:space="preserve"> </w:t>
+      </w:r>
+      <w:r>
+        <w:rPr>
+          <w:lang w:val="en-US"/>
+        </w:rPr>
+        <w:t>All 3 classification are using StopWords (assignment2.StopWords.scala) and Stemming (com.github.aztek.porterstemmer.PortStemmer.scala)</w:t>
       </w:r>
     </w:p>
     <w:p>
@@ -680,16 +470,8 @@
         <w:rPr>
           <w:lang w:val="en-US"/>
         </w:rPr>
-        <w:t xml:space="preserve">Naive </w:t>
-      </w:r>
-      <w:proofErr w:type="spellStart"/>
-      <w:r>
-        <w:rPr>
-          <w:lang w:val="en-US"/>
-        </w:rPr>
-        <w:t>Bayse</w:t>
-      </w:r>
-      <w:proofErr w:type="spellEnd"/>
+        <w:t>Naive Bayse</w:t>
+      </w:r>
     </w:p>
     <w:p>
       <w:pPr>
@@ -744,21 +526,7 @@
         <w:rPr>
           <w:lang w:val="en-US"/>
         </w:rPr>
-        <w:t xml:space="preserve"> assignment2.index.IndexBuilder collects all relevant information from train data, such as nr of documents, topic counts, topic length (total number of tokens for each topic) and </w:t>
-      </w:r>
-      <w:proofErr w:type="spellStart"/>
-      <w:r>
-        <w:rPr>
-          <w:lang w:val="en-US"/>
-        </w:rPr>
-        <w:t>topicTfIndex</w:t>
-      </w:r>
-      <w:proofErr w:type="spellEnd"/>
-      <w:r>
-        <w:rPr>
-          <w:lang w:val="en-US"/>
-        </w:rPr>
-        <w:t xml:space="preserve"> ( collection frequency for each topic ), and puts it in Memory.</w:t>
+        <w:t xml:space="preserve"> assignment2.index.IndexBuilder collects all relevant information from train data, such as nr of documents, topic counts, topic length (total number of tokens for each topic) and topicTfIndex ( collection frequency for each topic ), and puts it in Memory.</w:t>
       </w:r>
     </w:p>
     <w:p>
@@ -792,19 +560,11 @@
           <w:lang w:val="en-US"/>
         </w:rPr>
       </w:pPr>
-      <w:proofErr w:type="spellStart"/>
-      <w:r>
-        <w:rPr>
-          <w:lang w:val="en-US"/>
-        </w:rPr>
-        <w:t>NaiveBayseClassification</w:t>
-      </w:r>
-      <w:proofErr w:type="spellEnd"/>
-      <w:r>
-        <w:rPr>
-          <w:lang w:val="en-US"/>
-        </w:rPr>
-        <w:t xml:space="preserve"> goes over test data </w:t>
+      <w:r>
+        <w:rPr>
+          <w:lang w:val="en-US"/>
+        </w:rPr>
+        <w:t xml:space="preserve">NaiveBayseClassification goes over test data </w:t>
       </w:r>
       <w:r>
         <w:rPr>
@@ -1068,7 +828,19 @@
               <w:rPr>
                 <w:lang w:val="en-US"/>
               </w:rPr>
-              <w:t>incl. la place smoothing</w:t>
+              <w:t>incl</w:t>
+            </w:r>
+            <w:r>
+              <w:rPr>
+                <w:lang w:val="en-US"/>
+              </w:rPr>
+              <w:t>usive</w:t>
+            </w:r>
+            <w:r>
+              <w:rPr>
+                <w:lang w:val="en-US"/>
+              </w:rPr>
+              <w:t xml:space="preserve"> la place smoothing</w:t>
             </w:r>
           </w:p>
         </w:tc>
@@ -1109,7 +881,6 @@
         </w:rPr>
         <w:br w:type="page"/>
       </w:r>
-      <w:proofErr w:type="spellStart"/>
       <w:r>
         <w:rPr>
           <w:lang w:val="en-US"/>
@@ -1117,7 +888,6 @@
         <w:lastRenderedPageBreak/>
         <w:t>NaiveBayseClassification</w:t>
       </w:r>
-      <w:proofErr w:type="spellEnd"/>
       <w:r>
         <w:rPr>
           <w:lang w:val="en-US"/>
@@ -1148,8 +918,6 @@
         </w:rPr>
         <w:t>results in the</w:t>
       </w:r>
-      <w:bookmarkStart w:id="0" w:name="_GoBack"/>
-      <w:bookmarkEnd w:id="0"/>
       <w:r>
         <w:rPr>
           <w:lang w:val="en-US"/>
@@ -1233,214 +1001,167 @@
         </w:rPr>
         <w:t xml:space="preserve">Best </w:t>
       </w:r>
-      <w:proofErr w:type="spellStart"/>
       <w:r>
         <w:rPr>
           <w:u w:val="single"/>
           <w:lang w:val="en-US"/>
         </w:rPr>
-        <w:t>avg</w:t>
-      </w:r>
-      <w:proofErr w:type="spellEnd"/>
+        <w:t xml:space="preserve">avg </w:t>
+      </w:r>
       <w:r>
         <w:rPr>
           <w:u w:val="single"/>
           <w:lang w:val="en-US"/>
         </w:rPr>
+        <w:t>result using Naive Bayse:</w:t>
+      </w:r>
+    </w:p>
+    <w:p>
+      <w:pPr>
+        <w:rPr>
+          <w:lang w:val="en-US"/>
+        </w:rPr>
+      </w:pPr>
+      <w:r>
+        <w:rPr>
+          <w:lang w:val="en-US"/>
+        </w:rPr>
+        <w:t>P</w:t>
+      </w:r>
+      <w:r>
+        <w:rPr>
+          <w:lang w:val="en-US"/>
+        </w:rPr>
+        <w:t>recision</w:t>
+      </w:r>
+      <w:r>
+        <w:rPr>
+          <w:lang w:val="en-US"/>
+        </w:rPr>
+        <w:t>= 0.7194131709337228 , R= 0.7333289634</w:t>
+      </w:r>
+      <w:r>
+        <w:rPr>
+          <w:lang w:val="en-US"/>
+        </w:rPr>
+        <w:t>183215 , F1= 0.7020213093418058</w:t>
+      </w:r>
+    </w:p>
+    <w:p>
+      <w:pPr>
+        <w:pStyle w:val="Heading1"/>
+        <w:rPr>
+          <w:lang w:val="en-US"/>
+        </w:rPr>
+      </w:pPr>
+      <w:r>
+        <w:rPr>
+          <w:lang w:val="en-US"/>
+        </w:rPr>
+        <w:t>Logistic Regression</w:t>
+      </w:r>
+    </w:p>
+    <w:p>
+      <w:pPr>
+        <w:rPr>
+          <w:lang w:val="en-US"/>
+        </w:rPr>
+      </w:pPr>
+      <w:r>
+        <w:rPr>
+          <w:lang w:val="en-US"/>
+        </w:rPr>
+        <w:t>Class</w:t>
+      </w:r>
+      <w:r>
+        <w:rPr>
+          <w:lang w:val="en-US"/>
+        </w:rPr>
+        <w:t xml:space="preserve">: </w:t>
+      </w:r>
+      <w:r>
+        <w:rPr>
+          <w:lang w:val="en-US"/>
+        </w:rPr>
+        <w:t>assignment2.regression.LogisticRegressionClassification</w:t>
+      </w:r>
+      <w:r>
+        <w:rPr>
+          <w:lang w:val="en-US"/>
+        </w:rPr>
+        <w:t>.scala</w:t>
+      </w:r>
+    </w:p>
+    <w:p>
+      <w:pPr>
+        <w:rPr>
+          <w:lang w:val="en-US"/>
+        </w:rPr>
+      </w:pPr>
+      <w:r>
+        <w:rPr>
+          <w:lang w:val="en-US"/>
+        </w:rPr>
+        <w:t xml:space="preserve">In a first pass LogisticRegressionClassification uses assignment2.index.FeatureBuilder to collect separately all features (term frequencies) from train and test data. </w:t>
+      </w:r>
+    </w:p>
+    <w:p>
+      <w:pPr>
+        <w:rPr>
+          <w:lang w:val="en-US"/>
+        </w:rPr>
+      </w:pPr>
+      <w:r>
+        <w:rPr>
+          <w:lang w:val="en-US"/>
+        </w:rPr>
+        <w:t>In training step:</w:t>
+      </w:r>
+    </w:p>
+    <w:p>
+      <w:pPr>
+        <w:rPr>
+          <w:lang w:val="en-US"/>
+        </w:rPr>
+      </w:pPr>
+      <w:r>
+        <w:rPr>
+          <w:lang w:val="en-US"/>
+        </w:rPr>
+        <w:t xml:space="preserve">For each topic (theta) in train data SVM goes over </w:t>
+      </w:r>
+      <w:r>
+        <w:rPr>
+          <w:lang w:val="en-US"/>
+        </w:rPr>
+        <w:t xml:space="preserve">a </w:t>
+      </w:r>
+      <w:r>
+        <w:rPr>
+          <w:lang w:val="en-US"/>
+        </w:rPr>
+        <w:t>number (NUMBER_OF_ITERATIONS</w:t>
+      </w:r>
+      <w:r>
+        <w:rPr>
+          <w:lang w:val="en-US"/>
+        </w:rPr>
+        <w:t>=10’000</w:t>
+      </w:r>
+      <w:r>
+        <w:rPr>
+          <w:lang w:val="en-US"/>
+        </w:rPr>
+        <w:t>) of randomly picked train features and updates vector theta.</w:t>
+      </w:r>
+      <w:r>
+        <w:rPr>
+          <w:lang w:val="en-US"/>
+        </w:rPr>
         <w:t xml:space="preserve"> </w:t>
       </w:r>
       <w:r>
         <w:rPr>
-          <w:u w:val="single"/>
-          <w:lang w:val="en-US"/>
-        </w:rPr>
-        <w:t xml:space="preserve">result using Naive </w:t>
-      </w:r>
-      <w:proofErr w:type="spellStart"/>
-      <w:r>
-        <w:rPr>
-          <w:u w:val="single"/>
-          <w:lang w:val="en-US"/>
-        </w:rPr>
-        <w:t>Bayse</w:t>
-      </w:r>
-      <w:proofErr w:type="spellEnd"/>
-      <w:r>
-        <w:rPr>
-          <w:u w:val="single"/>
-          <w:lang w:val="en-US"/>
-        </w:rPr>
-        <w:t>:</w:t>
-      </w:r>
-    </w:p>
-    <w:p>
-      <w:pPr>
-        <w:rPr>
-          <w:lang w:val="en-US"/>
-        </w:rPr>
-      </w:pPr>
-      <w:r>
-        <w:rPr>
-          <w:lang w:val="en-US"/>
-        </w:rPr>
-        <w:t>P</w:t>
-      </w:r>
-      <w:r>
-        <w:rPr>
-          <w:lang w:val="en-US"/>
-        </w:rPr>
-        <w:t>recision</w:t>
-      </w:r>
-      <w:r>
-        <w:rPr>
-          <w:lang w:val="en-US"/>
-        </w:rPr>
-        <w:t xml:space="preserve">= </w:t>
-      </w:r>
-      <w:proofErr w:type="gramStart"/>
-      <w:r>
-        <w:rPr>
-          <w:lang w:val="en-US"/>
-        </w:rPr>
-        <w:t>0.7194131709337228 ,</w:t>
-      </w:r>
-      <w:proofErr w:type="gramEnd"/>
-      <w:r>
-        <w:rPr>
-          <w:lang w:val="en-US"/>
-        </w:rPr>
-        <w:t xml:space="preserve"> R= 0.7333289634</w:t>
-      </w:r>
-      <w:r>
-        <w:rPr>
-          <w:lang w:val="en-US"/>
-        </w:rPr>
-        <w:t>183215 , F1= 0.7020213093418058</w:t>
-      </w:r>
-    </w:p>
-    <w:p>
-      <w:pPr>
-        <w:pStyle w:val="Heading1"/>
-        <w:rPr>
-          <w:lang w:val="en-US"/>
-        </w:rPr>
-      </w:pPr>
-      <w:r>
-        <w:rPr>
-          <w:lang w:val="en-US"/>
-        </w:rPr>
-        <w:t>Logistic Regression</w:t>
-      </w:r>
-    </w:p>
-    <w:p>
-      <w:pPr>
-        <w:rPr>
-          <w:lang w:val="en-US"/>
-        </w:rPr>
-      </w:pPr>
-      <w:r>
-        <w:rPr>
-          <w:lang w:val="en-US"/>
-        </w:rPr>
-        <w:t>Class</w:t>
-      </w:r>
-      <w:r>
-        <w:rPr>
-          <w:lang w:val="en-US"/>
-        </w:rPr>
-        <w:t xml:space="preserve">: </w:t>
-      </w:r>
-      <w:r>
-        <w:rPr>
-          <w:lang w:val="en-US"/>
-        </w:rPr>
-        <w:t>assignment2.regression.LogisticRegressionClassification</w:t>
-      </w:r>
-      <w:r>
-        <w:rPr>
-          <w:lang w:val="en-US"/>
-        </w:rPr>
-        <w:t>.scala</w:t>
-      </w:r>
-    </w:p>
-    <w:p>
-      <w:pPr>
-        <w:rPr>
-          <w:lang w:val="en-US"/>
-        </w:rPr>
-      </w:pPr>
-      <w:r>
-        <w:rPr>
-          <w:lang w:val="en-US"/>
-        </w:rPr>
-        <w:t xml:space="preserve">In a first pass </w:t>
-      </w:r>
-      <w:proofErr w:type="spellStart"/>
-      <w:r>
-        <w:rPr>
-          <w:lang w:val="en-US"/>
-        </w:rPr>
-        <w:t>LogisticRegressionClassification</w:t>
-      </w:r>
-      <w:proofErr w:type="spellEnd"/>
-      <w:r>
-        <w:rPr>
-          <w:lang w:val="en-US"/>
-        </w:rPr>
-        <w:t xml:space="preserve"> uses assignment2.index.FeatureBuilder to collect separately all features (term frequencies) from train and test data. </w:t>
-      </w:r>
-    </w:p>
-    <w:p>
-      <w:pPr>
-        <w:rPr>
-          <w:lang w:val="en-US"/>
-        </w:rPr>
-      </w:pPr>
-      <w:r>
-        <w:rPr>
-          <w:lang w:val="en-US"/>
-        </w:rPr>
-        <w:t>In training step:</w:t>
-      </w:r>
-    </w:p>
-    <w:p>
-      <w:pPr>
-        <w:rPr>
-          <w:lang w:val="en-US"/>
-        </w:rPr>
-      </w:pPr>
-      <w:r>
-        <w:rPr>
-          <w:lang w:val="en-US"/>
-        </w:rPr>
-        <w:t xml:space="preserve">For each topic (theta) in train data SVM goes over </w:t>
-      </w:r>
-      <w:r>
-        <w:rPr>
-          <w:lang w:val="en-US"/>
-        </w:rPr>
-        <w:t xml:space="preserve">a </w:t>
-      </w:r>
-      <w:r>
-        <w:rPr>
-          <w:lang w:val="en-US"/>
-        </w:rPr>
-        <w:t>number (NUMBER_OF_ITERATIONS</w:t>
-      </w:r>
-      <w:r>
-        <w:rPr>
-          <w:lang w:val="en-US"/>
-        </w:rPr>
-        <w:t>=10’000</w:t>
-      </w:r>
-      <w:r>
-        <w:rPr>
-          <w:lang w:val="en-US"/>
-        </w:rPr>
-        <w:t>) of randomly picked train features and updates vector theta.</w:t>
-      </w:r>
-      <w:r>
-        <w:rPr>
           <w:lang w:val="en-US"/>
         </w:rPr>
         <w:t xml:space="preserve"> </w:t>
@@ -1449,13 +1170,25 @@
         <w:rPr>
           <w:lang w:val="en-US"/>
         </w:rPr>
-        <w:t xml:space="preserve"> It is also a weighting factor</w:t>
-      </w:r>
-      <w:r>
-        <w:rPr>
-          <w:lang w:val="en-US"/>
-        </w:rPr>
-        <w:t xml:space="preserve"> implemented</w:t>
+        <w:t>There is also a weight</w:t>
+      </w:r>
+      <w:r>
+        <w:rPr>
+          <w:lang w:val="en-US"/>
+        </w:rPr>
+        <w:t xml:space="preserve"> factor</w:t>
+      </w:r>
+      <w:r>
+        <w:rPr>
+          <w:lang w:val="en-US"/>
+        </w:rPr>
+        <w:t xml:space="preserve"> </w:t>
+      </w:r>
+      <w:r>
+        <w:rPr>
+          <w:lang w:val="en-US"/>
+        </w:rPr>
+        <w:t>added</w:t>
       </w:r>
       <w:r>
         <w:rPr>
@@ -1464,210 +1197,135 @@
         <w:t xml:space="preserve"> for imbalanced classes.</w:t>
       </w:r>
     </w:p>
-    <w:tbl>
-      <w:tblPr>
-        <w:tblStyle w:val="TableGrid"/>
-        <w:tblW w:w="0" w:type="auto"/>
-        <w:tblBorders>
-          <w:top w:val="none" w:sz="0" w:space="0" w:color="auto"/>
-          <w:left w:val="none" w:sz="0" w:space="0" w:color="auto"/>
-          <w:bottom w:val="none" w:sz="0" w:space="0" w:color="auto"/>
-          <w:right w:val="none" w:sz="0" w:space="0" w:color="auto"/>
-          <w:insideH w:val="none" w:sz="0" w:space="0" w:color="auto"/>
-          <w:insideV w:val="none" w:sz="0" w:space="0" w:color="auto"/>
-        </w:tblBorders>
-        <w:tblLook w:val="04A0" w:firstRow="1" w:lastRow="0" w:firstColumn="1" w:lastColumn="0" w:noHBand="0" w:noVBand="1"/>
-      </w:tblPr>
-      <w:tblGrid>
-        <w:gridCol w:w="3672"/>
-        <w:gridCol w:w="5616"/>
-      </w:tblGrid>
-      <w:tr>
-        <w:tc>
-          <w:tcPr>
-            <w:tcW w:w="4606" w:type="dxa"/>
-          </w:tcPr>
-          <w:p>
-            <w:pPr>
-              <w:rPr>
-                <w:lang w:val="en-US"/>
-              </w:rPr>
-            </w:pPr>
-            <w:r>
-              <w:rPr>
-                <w:noProof/>
-                <w:lang w:eastAsia="de-CH"/>
-              </w:rPr>
-              <w:drawing>
-                <wp:inline distT="0" distB="0" distL="0" distR="0" wp14:anchorId="1DF6739B" wp14:editId="12BDBDDB">
-                  <wp:extent cx="2179122" cy="852313"/>
-                  <wp:effectExtent l="0" t="0" r="0" b="5080"/>
-                  <wp:docPr id="4" name="Picture 4"/>
-                  <wp:cNvGraphicFramePr>
-                    <a:graphicFrameLocks xmlns:a="http://schemas.openxmlformats.org/drawingml/2006/main" noChangeAspect="1"/>
-                  </wp:cNvGraphicFramePr>
-                  <a:graphic xmlns:a="http://schemas.openxmlformats.org/drawingml/2006/main">
-                    <a:graphicData uri="http://schemas.openxmlformats.org/drawingml/2006/picture">
-                      <pic:pic xmlns:pic="http://schemas.openxmlformats.org/drawingml/2006/picture">
-                        <pic:nvPicPr>
-                          <pic:cNvPr id="0" name="Picture 2"/>
-                          <pic:cNvPicPr>
-                            <a:picLocks noChangeAspect="1" noChangeArrowheads="1"/>
-                          </pic:cNvPicPr>
-                        </pic:nvPicPr>
-                        <pic:blipFill>
-                          <a:blip r:embed="rId12" cstate="print">
-                            <a:extLst>
-                              <a:ext uri="{28A0092B-C50C-407E-A947-70E740481C1C}">
-                                <a14:useLocalDpi xmlns:a14="http://schemas.microsoft.com/office/drawing/2010/main" val="0"/>
-                              </a:ext>
-                            </a:extLst>
-                          </a:blip>
-                          <a:srcRect/>
-                          <a:stretch>
-                            <a:fillRect/>
-                          </a:stretch>
-                        </pic:blipFill>
-                        <pic:spPr bwMode="auto">
-                          <a:xfrm>
-                            <a:off x="0" y="0"/>
-                            <a:ext cx="2184645" cy="854473"/>
-                          </a:xfrm>
-                          <a:prstGeom prst="rect">
-                            <a:avLst/>
-                          </a:prstGeom>
-                          <a:noFill/>
-                          <a:ln>
-                            <a:noFill/>
-                          </a:ln>
-                        </pic:spPr>
-                      </pic:pic>
-                    </a:graphicData>
-                  </a:graphic>
-                </wp:inline>
-              </w:drawing>
-            </w:r>
-          </w:p>
-        </w:tc>
-        <w:tc>
-          <w:tcPr>
-            <w:tcW w:w="4606" w:type="dxa"/>
-          </w:tcPr>
-          <w:p>
-            <w:pPr>
-              <w:rPr>
-                <w:lang w:val="en-US"/>
-              </w:rPr>
-            </w:pPr>
-            <w:r>
-              <w:rPr>
-                <w:noProof/>
-                <w:lang w:eastAsia="de-CH"/>
-              </w:rPr>
-              <w:drawing>
-                <wp:inline distT="0" distB="0" distL="0" distR="0" wp14:anchorId="1429250C" wp14:editId="097EF077">
-                  <wp:extent cx="3426031" cy="450011"/>
-                  <wp:effectExtent l="0" t="0" r="3175" b="7620"/>
-                  <wp:docPr id="3" name="Picture 3"/>
-                  <wp:cNvGraphicFramePr>
-                    <a:graphicFrameLocks xmlns:a="http://schemas.openxmlformats.org/drawingml/2006/main" noChangeAspect="1"/>
-                  </wp:cNvGraphicFramePr>
-                  <a:graphic xmlns:a="http://schemas.openxmlformats.org/drawingml/2006/main">
-                    <a:graphicData uri="http://schemas.openxmlformats.org/drawingml/2006/picture">
-                      <pic:pic xmlns:pic="http://schemas.openxmlformats.org/drawingml/2006/picture">
-                        <pic:nvPicPr>
-                          <pic:cNvPr id="0" name="Picture 1"/>
-                          <pic:cNvPicPr>
-                            <a:picLocks noChangeAspect="1" noChangeArrowheads="1"/>
-                          </pic:cNvPicPr>
-                        </pic:nvPicPr>
-                        <pic:blipFill rotWithShape="1">
-                          <a:blip r:embed="rId13">
-                            <a:extLst>
-                              <a:ext uri="{28A0092B-C50C-407E-A947-70E740481C1C}">
-                                <a14:useLocalDpi xmlns:a14="http://schemas.microsoft.com/office/drawing/2010/main" val="0"/>
-                              </a:ext>
-                            </a:extLst>
-                          </a:blip>
-                          <a:srcRect l="835" t="12948" r="2864" b="6315"/>
-                          <a:stretch/>
-                        </pic:blipFill>
-                        <pic:spPr bwMode="auto">
-                          <a:xfrm>
-                            <a:off x="0" y="0"/>
-                            <a:ext cx="3431345" cy="450709"/>
-                          </a:xfrm>
-                          <a:prstGeom prst="rect">
-                            <a:avLst/>
-                          </a:prstGeom>
-                          <a:noFill/>
-                          <a:ln>
-                            <a:noFill/>
-                          </a:ln>
-                          <a:extLst>
-                            <a:ext uri="{53640926-AAD7-44D8-BBD7-CCE9431645EC}">
-                              <a14:shadowObscured xmlns:a14="http://schemas.microsoft.com/office/drawing/2010/main"/>
-                            </a:ext>
-                          </a:extLst>
-                        </pic:spPr>
-                      </pic:pic>
-                    </a:graphicData>
-                  </a:graphic>
-                </wp:inline>
-              </w:drawing>
-            </w:r>
-          </w:p>
-        </w:tc>
-      </w:tr>
-      <w:tr>
-        <w:tc>
-          <w:tcPr>
-            <w:tcW w:w="4606" w:type="dxa"/>
-          </w:tcPr>
-          <w:p>
-            <w:pPr>
-              <w:rPr>
-                <w:noProof/>
-                <w:lang w:eastAsia="de-CH"/>
-              </w:rPr>
-            </w:pPr>
-            <w:r>
-              <w:rPr>
-                <w:noProof/>
-                <w:lang w:eastAsia="de-CH"/>
-              </w:rPr>
-              <w:t>Wheight</w:t>
-            </w:r>
-          </w:p>
-        </w:tc>
-        <w:tc>
-          <w:tcPr>
-            <w:tcW w:w="4606" w:type="dxa"/>
-          </w:tcPr>
-          <w:p>
-            <w:pPr>
-              <w:rPr>
-                <w:noProof/>
-                <w:lang w:eastAsia="de-CH"/>
-              </w:rPr>
-            </w:pPr>
-            <w:r>
-              <w:rPr>
-                <w:noProof/>
-                <w:lang w:eastAsia="de-CH"/>
-              </w:rPr>
-              <w:t xml:space="preserve">Updating theta </w:t>
-            </w:r>
-          </w:p>
-        </w:tc>
-      </w:tr>
-    </w:tbl>
-    <w:p>
-      <w:pPr>
-        <w:rPr>
-          <w:lang w:val="en-US"/>
-        </w:rPr>
-      </w:pPr>
+    <w:p>
+      <w:pPr>
+        <w:jc w:val="center"/>
+        <w:rPr>
+          <w:lang w:val="en-US"/>
+        </w:rPr>
+      </w:pPr>
+      <w:r>
+        <w:rPr>
+          <w:noProof/>
+          <w:lang w:eastAsia="de-CH"/>
+        </w:rPr>
+        <w:drawing>
+          <wp:inline distT="0" distB="0" distL="0" distR="0" wp14:anchorId="46F8DE6F" wp14:editId="547A2742">
+            <wp:extent cx="3402499" cy="362197"/>
+            <wp:effectExtent l="0" t="0" r="0" b="0"/>
+            <wp:docPr id="4" name="Picture 4"/>
+            <wp:cNvGraphicFramePr>
+              <a:graphicFrameLocks xmlns:a="http://schemas.openxmlformats.org/drawingml/2006/main" noChangeAspect="1"/>
+            </wp:cNvGraphicFramePr>
+            <a:graphic xmlns:a="http://schemas.openxmlformats.org/drawingml/2006/main">
+              <a:graphicData uri="http://schemas.openxmlformats.org/drawingml/2006/picture">
+                <pic:pic xmlns:pic="http://schemas.openxmlformats.org/drawingml/2006/picture">
+                  <pic:nvPicPr>
+                    <pic:cNvPr id="0" name="Picture 2"/>
+                    <pic:cNvPicPr>
+                      <a:picLocks noChangeAspect="1" noChangeArrowheads="1"/>
+                    </pic:cNvPicPr>
+                  </pic:nvPicPr>
+                  <pic:blipFill rotWithShape="1">
+                    <a:blip r:embed="rId12" cstate="print">
+                      <a:extLst>
+                        <a:ext uri="{28A0092B-C50C-407E-A947-70E740481C1C}">
+                          <a14:useLocalDpi xmlns:a14="http://schemas.microsoft.com/office/drawing/2010/main" val="0"/>
+                        </a:ext>
+                      </a:extLst>
+                    </a:blip>
+                    <a:srcRect l="17778" t="77622"/>
+                    <a:stretch/>
+                  </pic:blipFill>
+                  <pic:spPr bwMode="auto">
+                    <a:xfrm>
+                      <a:off x="0" y="0"/>
+                      <a:ext cx="3424111" cy="364498"/>
+                    </a:xfrm>
+                    <a:prstGeom prst="rect">
+                      <a:avLst/>
+                    </a:prstGeom>
+                    <a:noFill/>
+                    <a:ln>
+                      <a:noFill/>
+                    </a:ln>
+                    <a:extLst>
+                      <a:ext uri="{53640926-AAD7-44D8-BBD7-CCE9431645EC}">
+                        <a14:shadowObscured xmlns:a14="http://schemas.microsoft.com/office/drawing/2010/main"/>
+                      </a:ext>
+                    </a:extLst>
+                  </pic:spPr>
+                </pic:pic>
+              </a:graphicData>
+            </a:graphic>
+          </wp:inline>
+        </w:drawing>
+      </w:r>
+    </w:p>
+    <w:p>
+      <w:pPr>
+        <w:jc w:val="center"/>
+        <w:rPr>
+          <w:lang w:val="en-US"/>
+        </w:rPr>
+      </w:pPr>
+      <w:r>
+        <w:rPr>
+          <w:noProof/>
+          <w:lang w:eastAsia="de-CH"/>
+        </w:rPr>
+        <w:drawing>
+          <wp:inline distT="0" distB="0" distL="0" distR="0" wp14:anchorId="530487D0" wp14:editId="6FDB13D8">
+            <wp:extent cx="3426031" cy="450011"/>
+            <wp:effectExtent l="0" t="0" r="3175" b="7620"/>
+            <wp:docPr id="3" name="Picture 3"/>
+            <wp:cNvGraphicFramePr>
+              <a:graphicFrameLocks xmlns:a="http://schemas.openxmlformats.org/drawingml/2006/main" noChangeAspect="1"/>
+            </wp:cNvGraphicFramePr>
+            <a:graphic xmlns:a="http://schemas.openxmlformats.org/drawingml/2006/main">
+              <a:graphicData uri="http://schemas.openxmlformats.org/drawingml/2006/picture">
+                <pic:pic xmlns:pic="http://schemas.openxmlformats.org/drawingml/2006/picture">
+                  <pic:nvPicPr>
+                    <pic:cNvPr id="0" name="Picture 1"/>
+                    <pic:cNvPicPr>
+                      <a:picLocks noChangeAspect="1" noChangeArrowheads="1"/>
+                    </pic:cNvPicPr>
+                  </pic:nvPicPr>
+                  <pic:blipFill rotWithShape="1">
+                    <a:blip r:embed="rId13">
+                      <a:extLst>
+                        <a:ext uri="{28A0092B-C50C-407E-A947-70E740481C1C}">
+                          <a14:useLocalDpi xmlns:a14="http://schemas.microsoft.com/office/drawing/2010/main" val="0"/>
+                        </a:ext>
+                      </a:extLst>
+                    </a:blip>
+                    <a:srcRect l="835" t="12948" r="2864" b="6315"/>
+                    <a:stretch/>
+                  </pic:blipFill>
+                  <pic:spPr bwMode="auto">
+                    <a:xfrm>
+                      <a:off x="0" y="0"/>
+                      <a:ext cx="3431345" cy="450709"/>
+                    </a:xfrm>
+                    <a:prstGeom prst="rect">
+                      <a:avLst/>
+                    </a:prstGeom>
+                    <a:noFill/>
+                    <a:ln>
+                      <a:noFill/>
+                    </a:ln>
+                    <a:extLst>
+                      <a:ext uri="{53640926-AAD7-44D8-BBD7-CCE9431645EC}">
+                        <a14:shadowObscured xmlns:a14="http://schemas.microsoft.com/office/drawing/2010/main"/>
+                      </a:ext>
+                    </a:extLst>
+                  </pic:spPr>
+                </pic:pic>
+              </a:graphicData>
+            </a:graphic>
+          </wp:inline>
+        </w:drawing>
+      </w:r>
     </w:p>
     <w:p>
       <w:pPr>
@@ -1706,14 +1364,12 @@
         </w:rPr>
         <w:t xml:space="preserve">For each test document </w:t>
       </w:r>
-      <w:proofErr w:type="spellStart"/>
       <w:r>
         <w:rPr>
           <w:lang w:val="en-US"/>
         </w:rPr>
         <w:t>LogisticRegression</w:t>
       </w:r>
-      <w:proofErr w:type="spellEnd"/>
       <w:r>
         <w:rPr>
           <w:lang w:val="en-US"/>
@@ -1730,7 +1386,13 @@
         <w:rPr>
           <w:lang w:val="en-US"/>
         </w:rPr>
-        <w:t xml:space="preserve"> Threshold is set to 0.6.</w:t>
+        <w:t xml:space="preserve"> Threshold is set to 0.6, which </w:t>
+      </w:r>
+      <w:r>
+        <w:rPr>
+          <w:lang w:val="en-US"/>
+        </w:rPr>
+        <w:t>seemed to be best value after playing around with different values.</w:t>
       </w:r>
     </w:p>
     <w:p>
@@ -1809,21 +1471,12 @@
         </w:rPr>
         <w:t xml:space="preserve">Best </w:t>
       </w:r>
-      <w:proofErr w:type="spellStart"/>
       <w:r>
         <w:rPr>
           <w:u w:val="single"/>
           <w:lang w:val="en-US"/>
         </w:rPr>
-        <w:t>avg</w:t>
-      </w:r>
-      <w:proofErr w:type="spellEnd"/>
-      <w:r>
-        <w:rPr>
-          <w:u w:val="single"/>
-          <w:lang w:val="en-US"/>
-        </w:rPr>
-        <w:t xml:space="preserve"> </w:t>
+        <w:t xml:space="preserve">avg </w:t>
       </w:r>
       <w:r>
         <w:rPr>
@@ -1849,19 +1502,35 @@
         </w:rPr>
         <w:t xml:space="preserve">Precision= </w:t>
       </w:r>
-      <w:proofErr w:type="gramStart"/>
-      <w:r>
-        <w:rPr>
-          <w:lang w:val="en-US"/>
-        </w:rPr>
-        <w:t>0.22266917745103393 ,</w:t>
-      </w:r>
-      <w:proofErr w:type="gramEnd"/>
-      <w:r>
-        <w:rPr>
-          <w:lang w:val="en-US"/>
-        </w:rPr>
-        <w:t xml:space="preserve"> Recall= 0.3768042188256521 , F1= 0.2683379337145363</w:t>
+      <w:r>
+        <w:rPr>
+          <w:lang w:val="en-US"/>
+        </w:rPr>
+        <w:t>0.11602640607536213</w:t>
+      </w:r>
+      <w:r>
+        <w:rPr>
+          <w:lang w:val="en-US"/>
+        </w:rPr>
+        <w:t>, Recall=</w:t>
+      </w:r>
+      <w:r>
+        <w:rPr>
+          <w:lang w:val="en-US"/>
+        </w:rPr>
+        <w:t>0.7146578813051772</w:t>
+      </w:r>
+      <w:r>
+        <w:rPr>
+          <w:lang w:val="en-US"/>
+        </w:rPr>
+        <w:t xml:space="preserve">, F1= </w:t>
+      </w:r>
+      <w:r>
+        <w:rPr>
+          <w:lang w:val="en-US"/>
+        </w:rPr>
+        <w:t>0.18199537485321735</w:t>
       </w:r>
     </w:p>
     <w:p>
@@ -1926,21 +1595,7 @@
         <w:rPr>
           <w:lang w:val="en-US"/>
         </w:rPr>
-        <w:t xml:space="preserve">In a first pass </w:t>
-      </w:r>
-      <w:proofErr w:type="spellStart"/>
-      <w:r>
-        <w:rPr>
-          <w:lang w:val="en-US"/>
-        </w:rPr>
-        <w:t>SvmClassification</w:t>
-      </w:r>
-      <w:proofErr w:type="spellEnd"/>
-      <w:r>
-        <w:rPr>
-          <w:lang w:val="en-US"/>
-        </w:rPr>
-        <w:t xml:space="preserve"> uses assignment2.index.FeatureBuilder to collect </w:t>
+        <w:t xml:space="preserve">In a first pass SvmClassification uses assignment2.index.FeatureBuilder to collect </w:t>
       </w:r>
       <w:r>
         <w:rPr>
@@ -2110,19 +1765,11 @@
         </w:rPr>
         <w:t xml:space="preserve"> and </w:t>
       </w:r>
-      <w:proofErr w:type="spellStart"/>
-      <w:r>
-        <w:rPr>
-          <w:lang w:val="en-US"/>
-        </w:rPr>
-        <w:t>and</w:t>
-      </w:r>
-      <w:proofErr w:type="spellEnd"/>
-      <w:r>
-        <w:rPr>
-          <w:lang w:val="en-US"/>
-        </w:rPr>
-        <w:t xml:space="preserve"> applies classification function below to see if topic occurs in document or not</w:t>
+      <w:r>
+        <w:rPr>
+          <w:lang w:val="en-US"/>
+        </w:rPr>
+        <w:t>and applies classification function below to see if topic occurs in document or not</w:t>
       </w:r>
       <w:r>
         <w:rPr>
@@ -2231,68 +1878,57 @@
         </w:rPr>
         <w:t xml:space="preserve">Best </w:t>
       </w:r>
-      <w:proofErr w:type="spellStart"/>
       <w:r>
         <w:rPr>
           <w:u w:val="single"/>
           <w:lang w:val="en-US"/>
         </w:rPr>
-        <w:t>avg</w:t>
-      </w:r>
-      <w:proofErr w:type="spellEnd"/>
+        <w:t xml:space="preserve">avg </w:t>
+      </w:r>
       <w:r>
         <w:rPr>
           <w:u w:val="single"/>
           <w:lang w:val="en-US"/>
         </w:rPr>
+        <w:t>result using SVM:</w:t>
+      </w:r>
+    </w:p>
+    <w:p>
+      <w:pPr>
+        <w:rPr>
+          <w:lang w:val="en-US"/>
+        </w:rPr>
+      </w:pPr>
+      <w:r>
+        <w:rPr>
+          <w:lang w:val="en-US"/>
+        </w:rPr>
+        <w:t>P</w:t>
+      </w:r>
+      <w:r>
+        <w:rPr>
+          <w:lang w:val="en-US"/>
+        </w:rPr>
+        <w:t>recision</w:t>
+      </w:r>
+      <w:r>
+        <w:rPr>
+          <w:lang w:val="en-US"/>
+        </w:rPr>
+        <w:t xml:space="preserve">= </w:t>
+      </w:r>
+      <w:r>
+        <w:rPr>
+          <w:lang w:val="en-US"/>
+        </w:rPr>
         <w:t xml:space="preserve"> </w:t>
       </w:r>
       <w:r>
         <w:rPr>
-          <w:u w:val="single"/>
-          <w:lang w:val="en-US"/>
-        </w:rPr>
-        <w:t>result using SVM:</w:t>
-      </w:r>
-    </w:p>
-    <w:p>
-      <w:pPr>
-        <w:rPr>
-          <w:lang w:val="en-US"/>
-        </w:rPr>
-      </w:pPr>
-      <w:r>
-        <w:rPr>
-          <w:lang w:val="en-US"/>
-        </w:rPr>
-        <w:t>P</w:t>
-      </w:r>
-      <w:r>
-        <w:rPr>
-          <w:lang w:val="en-US"/>
-        </w:rPr>
-        <w:t>recision</w:t>
-      </w:r>
-      <w:proofErr w:type="gramStart"/>
-      <w:r>
-        <w:rPr>
-          <w:lang w:val="en-US"/>
-        </w:rPr>
-        <w:t xml:space="preserve">= </w:t>
-      </w:r>
-      <w:r>
-        <w:rPr>
-          <w:lang w:val="en-US"/>
-        </w:rPr>
-        <w:t xml:space="preserve"> </w:t>
-      </w:r>
-      <w:r>
-        <w:rPr>
           <w:lang w:val="en-US"/>
         </w:rPr>
         <w:t>0.776048635620022</w:t>
       </w:r>
-      <w:proofErr w:type="gramEnd"/>
       <w:r>
         <w:rPr>
           <w:lang w:val="en-US"/>
@@ -3496,7 +3132,7 @@
 </file>
 
 <file path=customXml/itemProps1.xml><?xml version="1.0" encoding="utf-8"?>
-<ds:datastoreItem xmlns:ds="http://schemas.openxmlformats.org/officeDocument/2006/customXml" ds:itemID="{99D4EA81-2BA0-4049-9D38-A2A59B3B8468}">
+<ds:datastoreItem xmlns:ds="http://schemas.openxmlformats.org/officeDocument/2006/customXml" ds:itemID="{6DF30AFA-50CC-43D9-A77B-61B7F0D5C8C6}">
   <ds:schemaRefs>
     <ds:schemaRef ds:uri="http://schemas.openxmlformats.org/officeDocument/2006/bibliography"/>
   </ds:schemaRefs>

</xml_diff>